<commit_message>
realized print to file
</commit_message>
<xml_diff>
--- a/src/main/templates/request.docx
+++ b/src/main/templates/request.docx
@@ -1,6 +1,6 @@
 
 <file path=word/document.xml><?xml version="1.0" encoding="utf-8"?>
-<w:document xmlns:wpc="http://schemas.microsoft.com/office/word/2010/wordprocessingCanvas" xmlns:mc="http://schemas.openxmlformats.org/markup-compatibility/2006" xmlns:o="urn:schemas-microsoft-com:office:office" xmlns:r="http://schemas.openxmlformats.org/officeDocument/2006/relationships" xmlns:m="http://schemas.openxmlformats.org/officeDocument/2006/math" xmlns:v="urn:schemas-microsoft-com:vml" xmlns:wp14="http://schemas.microsoft.com/office/word/2010/wordprocessingDrawing" xmlns:wp="http://schemas.openxmlformats.org/drawingml/2006/wordprocessingDrawing" xmlns:w10="urn:schemas-microsoft-com:office:word" xmlns:w="http://schemas.openxmlformats.org/wordprocessingml/2006/main" xmlns:w14="http://schemas.microsoft.com/office/word/2010/wordml" xmlns:wpg="http://schemas.microsoft.com/office/word/2010/wordprocessingGroup" xmlns:wpi="http://schemas.microsoft.com/office/word/2010/wordprocessingInk" xmlns:wne="http://schemas.microsoft.com/office/word/2006/wordml" xmlns:wps="http://schemas.microsoft.com/office/word/2010/wordprocessingShape" mc:Ignorable="w14 wp14">
+<w:document xmlns:wpc="http://schemas.microsoft.com/office/word/2010/wordprocessingCanvas" xmlns:mo="http://schemas.microsoft.com/office/mac/office/2008/main" xmlns:mc="http://schemas.openxmlformats.org/markup-compatibility/2006" xmlns:mv="urn:schemas-microsoft-com:mac:vml" xmlns:o="urn:schemas-microsoft-com:office:office" xmlns:r="http://schemas.openxmlformats.org/officeDocument/2006/relationships" xmlns:m="http://schemas.openxmlformats.org/officeDocument/2006/math" xmlns:v="urn:schemas-microsoft-com:vml" xmlns:wp14="http://schemas.microsoft.com/office/word/2010/wordprocessingDrawing" xmlns:wp="http://schemas.openxmlformats.org/drawingml/2006/wordprocessingDrawing" xmlns:w10="urn:schemas-microsoft-com:office:word" xmlns:w="http://schemas.openxmlformats.org/wordprocessingml/2006/main" xmlns:w14="http://schemas.microsoft.com/office/word/2010/wordml" xmlns:wpg="http://schemas.microsoft.com/office/word/2010/wordprocessingGroup" xmlns:wpi="http://schemas.microsoft.com/office/word/2010/wordprocessingInk" xmlns:wne="http://schemas.microsoft.com/office/word/2006/wordml" xmlns:wps="http://schemas.microsoft.com/office/word/2010/wordprocessingShape" mc:Ignorable="w14 wp14">
   <w:body>
     <w:p>
       <w:pPr>
@@ -113,6 +113,7 @@
               </w:rPr>
               <w:t xml:space="preserve">№ </w:t>
             </w:r>
+            <w:proofErr w:type="spellStart"/>
             <w:r>
               <w:rPr>
                 <w:sz w:val="24"/>
@@ -120,7 +121,17 @@
                 <w:u w:val="single"/>
                 <w:lang w:val="en-US"/>
               </w:rPr>
-              <w:t xml:space="preserve">v_ReceptionCode </w:t>
+              <w:t>v_ReceptionCode</w:t>
+            </w:r>
+            <w:proofErr w:type="spellEnd"/>
+            <w:r>
+              <w:rPr>
+                <w:sz w:val="24"/>
+                <w:szCs w:val="24"/>
+                <w:u w:val="single"/>
+                <w:lang w:val="en-US"/>
+              </w:rPr>
+              <w:t xml:space="preserve"> </w:t>
             </w:r>
             <w:r>
               <w:rPr>
@@ -138,8 +149,19 @@
                 <w:lang w:val="en-US"/>
               </w:rPr>
               <w:softHyphen/>
-              <w:t xml:space="preserve"> v_CurrentDate</w:t>
+              <w:t xml:space="preserve"> </w:t>
             </w:r>
+            <w:proofErr w:type="spellStart"/>
+            <w:r>
+              <w:rPr>
+                <w:sz w:val="24"/>
+                <w:szCs w:val="24"/>
+                <w:u w:val="single"/>
+                <w:lang w:val="en-US"/>
+              </w:rPr>
+              <w:t>v_CurrentDate</w:t>
+            </w:r>
+            <w:proofErr w:type="spellEnd"/>
           </w:p>
         </w:tc>
       </w:tr>
@@ -293,6 +315,7 @@
                 <w:lang w:val="en-US"/>
               </w:rPr>
             </w:pPr>
+            <w:proofErr w:type="spellStart"/>
             <w:r>
               <w:rPr>
                 <w:bCs/>
@@ -300,18 +323,9 @@
                 <w:szCs w:val="22"/>
                 <w:u w:val="single"/>
               </w:rPr>
-              <w:t>s_Applicator_</w:t>
+              <w:t>v_Applicator_Names</w:t>
             </w:r>
-            <w:r>
-              <w:rPr>
-                <w:bCs/>
-                <w:sz w:val="22"/>
-                <w:szCs w:val="22"/>
-                <w:u w:val="single"/>
-                <w:lang w:val="en-US"/>
-              </w:rPr>
-              <w:t>Name</w:t>
-            </w:r>
+            <w:proofErr w:type="spellEnd"/>
           </w:p>
           <w:p>
             <w:pPr>
@@ -371,21 +385,7 @@
           <w:sz w:val="22"/>
           <w:szCs w:val="22"/>
         </w:rPr>
-        <w:t>поручает(ют) государственному бюджетному учреждению Свердловской области «Многофункционал</w:t>
-      </w:r>
-      <w:r>
-        <w:rPr>
-          <w:sz w:val="22"/>
-          <w:szCs w:val="22"/>
-        </w:rPr>
-        <w:t>ь</w:t>
-      </w:r>
-      <w:r>
-        <w:rPr>
-          <w:sz w:val="22"/>
-          <w:szCs w:val="22"/>
-        </w:rPr>
-        <w:t>ный центр предоставления государственных (муниципальных) услуг» (далее – МФЦ) безвозмездно, в соотве</w:t>
+        <w:t>поручает(ют) государственному бюджетному учреждению Свердловской области «Многофункциональный центр предоставления государственных (муниципальных) услуг» (далее – МФЦ) безвозмездно, в соотве</w:t>
       </w:r>
       <w:r>
         <w:rPr>
@@ -413,21 +413,7 @@
           <w:sz w:val="22"/>
           <w:szCs w:val="22"/>
         </w:rPr>
-        <w:t>ных и муниципальных услуг» организовать предоставление в МФЦ Заявителю государственной усл</w:t>
-      </w:r>
-      <w:r>
-        <w:rPr>
-          <w:sz w:val="22"/>
-          <w:szCs w:val="22"/>
-        </w:rPr>
-        <w:t>у</w:t>
-      </w:r>
-      <w:r>
-        <w:rPr>
-          <w:sz w:val="22"/>
-          <w:szCs w:val="22"/>
-        </w:rPr>
-        <w:t xml:space="preserve">ги </w:t>
+        <w:t xml:space="preserve">ных и муниципальных услуг» организовать предоставление в МФЦ Заявителю государственной услуги </w:t>
       </w:r>
       <w:r>
         <w:rPr>
@@ -436,6 +422,7 @@
         </w:rPr>
         <w:t xml:space="preserve">– </w:t>
       </w:r>
+      <w:proofErr w:type="spellStart"/>
       <w:r>
         <w:rPr>
           <w:b/>
@@ -445,6 +432,7 @@
         </w:rPr>
         <w:t>v_Service</w:t>
       </w:r>
+      <w:proofErr w:type="spellEnd"/>
     </w:p>
     <w:p>
       <w:pPr>
@@ -506,7 +494,27 @@
           <w:szCs w:val="22"/>
           <w:u w:val="single"/>
         </w:rPr>
-        <w:t>Перечень документов указан в расписке Росреестра.</w:t>
+        <w:t xml:space="preserve">Перечень документов указан в расписке </w:t>
+      </w:r>
+      <w:proofErr w:type="spellStart"/>
+      <w:r>
+        <w:rPr>
+          <w:b/>
+          <w:sz w:val="22"/>
+          <w:szCs w:val="22"/>
+          <w:u w:val="single"/>
+        </w:rPr>
+        <w:t>Росреестра</w:t>
+      </w:r>
+      <w:proofErr w:type="spellEnd"/>
+      <w:r>
+        <w:rPr>
+          <w:b/>
+          <w:sz w:val="22"/>
+          <w:szCs w:val="22"/>
+          <w:u w:val="single"/>
+        </w:rPr>
+        <w:t>.</w:t>
       </w:r>
     </w:p>
     <w:p>
@@ -656,80 +664,6 @@
         <w:t xml:space="preserve">ствием необходимых документов, дефекта документа </w:t>
       </w:r>
     </w:p>
-    <w:tbl>
-      <w:tblPr>
-        <w:tblStyle w:val="a7"/>
-        <w:tblW w:w="0" w:type="auto"/>
-        <w:tblBorders>
-          <w:top w:val="none" w:sz="0" w:space="0" w:color="auto"/>
-          <w:left w:val="none" w:sz="0" w:space="0" w:color="auto"/>
-          <w:right w:val="none" w:sz="0" w:space="0" w:color="auto"/>
-          <w:insideH w:val="none" w:sz="0" w:space="0" w:color="auto"/>
-          <w:insideV w:val="none" w:sz="0" w:space="0" w:color="auto"/>
-        </w:tblBorders>
-        <w:tblLook w:val="04A0" w:firstRow="1" w:lastRow="0" w:firstColumn="1" w:lastColumn="0" w:noHBand="0" w:noVBand="1"/>
-      </w:tblPr>
-      <w:tblGrid>
-        <w:gridCol w:w="5211"/>
-        <w:gridCol w:w="5211"/>
-      </w:tblGrid>
-      <w:tr>
-        <w:tc>
-          <w:tcPr>
-            <w:tcW w:w="5211" w:type="dxa"/>
-            <w:tcBorders>
-              <w:bottom w:val="nil"/>
-            </w:tcBorders>
-          </w:tcPr>
-          <w:p>
-            <w:pPr>
-              <w:spacing w:line="228" w:lineRule="auto"/>
-              <w:jc w:val="both"/>
-              <w:rPr>
-                <w:sz w:val="24"/>
-                <w:szCs w:val="24"/>
-                <w:lang w:val="en-US"/>
-              </w:rPr>
-            </w:pPr>
-            <w:r>
-              <w:rPr>
-                <w:sz w:val="24"/>
-                <w:szCs w:val="24"/>
-                <w:lang w:val="en-US"/>
-              </w:rPr>
-              <w:t>s_Applicator_Repres</w:t>
-            </w:r>
-          </w:p>
-        </w:tc>
-        <w:tc>
-          <w:tcPr>
-            <w:tcW w:w="5211" w:type="dxa"/>
-          </w:tcPr>
-          <w:p>
-            <w:pPr>
-              <w:spacing w:line="228" w:lineRule="auto"/>
-              <w:jc w:val="both"/>
-              <w:rPr>
-                <w:sz w:val="24"/>
-                <w:szCs w:val="24"/>
-              </w:rPr>
-            </w:pPr>
-            <w:bookmarkStart w:id="0" w:name="_GoBack"/>
-            <w:bookmarkEnd w:id="0"/>
-          </w:p>
-        </w:tc>
-      </w:tr>
-    </w:tbl>
-    <w:p>
-      <w:pPr>
-        <w:spacing w:line="228" w:lineRule="auto"/>
-        <w:jc w:val="both"/>
-        <w:rPr>
-          <w:sz w:val="24"/>
-          <w:szCs w:val="24"/>
-        </w:rPr>
-      </w:pPr>
-    </w:p>
     <w:p>
       <w:pPr>
         <w:spacing w:line="228" w:lineRule="auto"/>
@@ -754,9 +688,56 @@
         <w:rPr>
           <w:sz w:val="24"/>
           <w:szCs w:val="24"/>
-          <w:vertAlign w:val="superscript"/>
-        </w:rPr>
-      </w:pPr>
+        </w:rPr>
+      </w:pPr>
+    </w:p>
+    <w:p>
+      <w:pPr>
+        <w:spacing w:line="228" w:lineRule="auto"/>
+        <w:rPr>
+          <w:sz w:val="24"/>
+          <w:szCs w:val="24"/>
+        </w:rPr>
+      </w:pPr>
+      <w:proofErr w:type="spellStart"/>
+      <w:r>
+        <w:rPr>
+          <w:sz w:val="22"/>
+          <w:szCs w:val="22"/>
+          <w:u w:val="single"/>
+        </w:rPr>
+        <w:t>v_Repres_or_Applicator</w:t>
+      </w:r>
+      <w:proofErr w:type="spellEnd"/>
+    </w:p>
+    <w:p>
+      <w:pPr>
+        <w:spacing w:line="228" w:lineRule="auto"/>
+        <w:jc w:val="center"/>
+        <w:rPr>
+          <w:sz w:val="24"/>
+          <w:szCs w:val="24"/>
+        </w:rPr>
+      </w:pPr>
+    </w:p>
+    <w:p>
+      <w:pPr>
+        <w:spacing w:line="228" w:lineRule="auto"/>
+        <w:jc w:val="center"/>
+        <w:rPr>
+          <w:sz w:val="24"/>
+          <w:szCs w:val="24"/>
+          <w:vertAlign w:val="superscript"/>
+        </w:rPr>
+      </w:pPr>
+      <w:r>
+        <w:rPr>
+          <w:sz w:val="24"/>
+          <w:szCs w:val="24"/>
+          <w:vertAlign w:val="superscript"/>
+        </w:rPr>
+        <w:t xml:space="preserve"> </w:t>
+      </w:r>
       <w:r>
         <w:rPr>
           <w:sz w:val="24"/>
@@ -774,20 +755,39 @@
           <w:szCs w:val="24"/>
         </w:rPr>
       </w:pPr>
-      <w:r>
-        <w:rPr>
-          <w:sz w:val="24"/>
-          <w:szCs w:val="24"/>
-        </w:rPr>
-        <w:t>v_Operator _______________________</w:t>
-      </w:r>
+      <w:proofErr w:type="spellStart"/>
+      <w:r>
+        <w:rPr>
+          <w:sz w:val="24"/>
+          <w:szCs w:val="24"/>
+        </w:rPr>
+        <w:t>v_Operator</w:t>
+      </w:r>
+      <w:proofErr w:type="spellEnd"/>
+      <w:r>
+        <w:rPr>
+          <w:sz w:val="24"/>
+          <w:szCs w:val="24"/>
+        </w:rPr>
+        <w:t xml:space="preserve"> _______________________</w:t>
+      </w:r>
+      <w:proofErr w:type="spellStart"/>
       <w:r>
         <w:rPr>
           <w:sz w:val="24"/>
           <w:szCs w:val="24"/>
           <w:u w:val="single"/>
         </w:rPr>
-        <w:t>v_CurrentDate.</w:t>
+        <w:t>v_CurrentDate</w:t>
+      </w:r>
+      <w:proofErr w:type="spellEnd"/>
+      <w:r>
+        <w:rPr>
+          <w:sz w:val="24"/>
+          <w:szCs w:val="24"/>
+          <w:u w:val="single"/>
+        </w:rPr>
+        <w:t>.</w:t>
       </w:r>
     </w:p>
     <w:p>
@@ -801,961 +801,932 @@
       </w:pPr>
       <w:r>
         <w:rPr>
+          <w:sz w:val="24"/>
+          <w:szCs w:val="24"/>
+          <w:vertAlign w:val="superscript"/>
+        </w:rPr>
+        <w:t>(Фамилия, имя, отчество, подпись оператора МФЦ, дата)</w:t>
+      </w:r>
+    </w:p>
+    <w:p>
+      <w:pPr>
+        <w:tabs>
+          <w:tab w:val="left" w:pos="6645"/>
+        </w:tabs>
+        <w:jc w:val="both"/>
+        <w:rPr>
+          <w:sz w:val="22"/>
+          <w:szCs w:val="22"/>
+        </w:rPr>
+      </w:pPr>
+      <w:r>
+        <w:rPr>
+          <w:sz w:val="22"/>
+          <w:szCs w:val="22"/>
+        </w:rPr>
+        <w:t>Результат предоставления ус</w:t>
+      </w:r>
+      <w:r>
+        <w:rPr>
+          <w:sz w:val="22"/>
+          <w:szCs w:val="22"/>
+        </w:rPr>
+        <w:t>луги хочу получить в МФЦ</w:t>
+      </w:r>
+      <w:r>
+        <w:rPr>
+          <w:sz w:val="22"/>
+          <w:szCs w:val="22"/>
+        </w:rPr>
+        <w:t xml:space="preserve">  </w:t>
+      </w:r>
+      <w:proofErr w:type="spellStart"/>
+      <w:r>
+        <w:rPr>
+          <w:sz w:val="32"/>
+          <w:szCs w:val="32"/>
+          <w:bdr w:val="single" w:sz="4" w:space="0" w:color="auto"/>
+        </w:rPr>
+        <w:t>v_Result_in_MFC</w:t>
+      </w:r>
+      <w:proofErr w:type="spellEnd"/>
+      <w:r>
+        <w:rPr>
+          <w:sz w:val="22"/>
+          <w:szCs w:val="22"/>
+        </w:rPr>
+        <w:t xml:space="preserve"> </w:t>
+      </w:r>
+      <w:r>
+        <w:rPr>
+          <w:sz w:val="22"/>
+          <w:szCs w:val="22"/>
+        </w:rPr>
+        <w:t xml:space="preserve"> (если да, отметить  значком «</w:t>
+      </w:r>
+      <w:r>
+        <w:rPr>
+          <w:sz w:val="22"/>
+          <w:szCs w:val="22"/>
+          <w:lang w:val="en-US"/>
+        </w:rPr>
+        <w:t>V</w:t>
+      </w:r>
+      <w:r>
+        <w:rPr>
+          <w:sz w:val="22"/>
+          <w:szCs w:val="22"/>
+        </w:rPr>
+        <w:t>»)</w:t>
+      </w:r>
+    </w:p>
+    <w:p>
+      <w:pPr>
+        <w:jc w:val="both"/>
+        <w:rPr>
+          <w:sz w:val="22"/>
+          <w:szCs w:val="22"/>
+        </w:rPr>
+      </w:pPr>
+    </w:p>
+    <w:p>
+      <w:pPr>
+        <w:jc w:val="both"/>
+        <w:rPr>
+          <w:sz w:val="22"/>
+          <w:szCs w:val="22"/>
+        </w:rPr>
+      </w:pPr>
+      <w:r>
+        <w:rPr>
+          <w:sz w:val="22"/>
+          <w:szCs w:val="22"/>
+        </w:rPr>
+        <w:t xml:space="preserve">Запрос подтверждаю, экземпляр запроса получил </w:t>
+      </w:r>
+      <w:bookmarkStart w:id="0" w:name="_GoBack"/>
+      <w:bookmarkEnd w:id="0"/>
+    </w:p>
+    <w:p>
+      <w:pPr>
+        <w:jc w:val="both"/>
+        <w:rPr>
+          <w:sz w:val="22"/>
+          <w:szCs w:val="22"/>
+        </w:rPr>
+      </w:pPr>
+    </w:p>
+    <w:p>
+      <w:pPr>
+        <w:jc w:val="both"/>
+        <w:rPr>
+          <w:sz w:val="22"/>
+          <w:szCs w:val="22"/>
+        </w:rPr>
+      </w:pPr>
+      <w:proofErr w:type="spellStart"/>
+      <w:r>
+        <w:rPr>
+          <w:sz w:val="22"/>
+          <w:szCs w:val="22"/>
+          <w:u w:val="single"/>
+        </w:rPr>
+        <w:t>v_Repres_or_Applicator</w:t>
+      </w:r>
+      <w:proofErr w:type="spellEnd"/>
+      <w:r>
+        <w:rPr>
+          <w:sz w:val="22"/>
+          <w:szCs w:val="22"/>
+        </w:rPr>
+        <w:t>______________________________________.</w:t>
+      </w:r>
+    </w:p>
+    <w:p>
+      <w:pPr>
+        <w:jc w:val="center"/>
+        <w:rPr>
+          <w:sz w:val="24"/>
+          <w:szCs w:val="24"/>
+          <w:vertAlign w:val="superscript"/>
+        </w:rPr>
+      </w:pPr>
+      <w:r>
+        <w:rPr>
+          <w:sz w:val="24"/>
+          <w:szCs w:val="24"/>
+          <w:vertAlign w:val="superscript"/>
+        </w:rPr>
+        <w:t>(Фамилия, имя, отчество заявителя, его подпись)</w:t>
+      </w:r>
+    </w:p>
+    <w:p>
+      <w:pPr>
+        <w:jc w:val="center"/>
+        <w:rPr>
+          <w:sz w:val="24"/>
+          <w:szCs w:val="24"/>
+          <w:vertAlign w:val="superscript"/>
+        </w:rPr>
+      </w:pPr>
+    </w:p>
+    <w:p>
+      <w:pPr>
+        <w:pBdr>
+          <w:top w:val="single" w:sz="4" w:space="1" w:color="auto"/>
+        </w:pBdr>
+        <w:spacing w:line="228" w:lineRule="auto"/>
+        <w:ind w:firstLine="567"/>
+        <w:jc w:val="both"/>
+        <w:rPr>
+          <w:b/>
+          <w:sz w:val="22"/>
+          <w:szCs w:val="22"/>
+        </w:rPr>
+      </w:pPr>
+    </w:p>
+    <w:p>
+      <w:pPr>
+        <w:pBdr>
+          <w:top w:val="single" w:sz="4" w:space="1" w:color="auto"/>
+        </w:pBdr>
+        <w:spacing w:line="228" w:lineRule="auto"/>
+        <w:ind w:firstLine="567"/>
+        <w:jc w:val="both"/>
+        <w:rPr>
+          <w:b/>
+          <w:sz w:val="22"/>
+          <w:szCs w:val="22"/>
+          <w:u w:val="single"/>
+        </w:rPr>
+      </w:pPr>
+      <w:r>
+        <w:rPr>
+          <w:b/>
+          <w:sz w:val="22"/>
+          <w:szCs w:val="22"/>
+        </w:rPr>
+        <w:t>Результат предоставления государственной (муниципальной) услуги –</w:t>
+      </w:r>
+      <w:r>
+        <w:rPr>
+          <w:b/>
+          <w:sz w:val="22"/>
+          <w:szCs w:val="22"/>
+          <w:u w:val="single"/>
+        </w:rPr>
+        <w:t xml:space="preserve">__________________________________________________________                                                         </w:t>
+      </w:r>
+      <w:r>
+        <w:rPr>
+          <w:sz w:val="22"/>
+          <w:szCs w:val="22"/>
+          <w:vertAlign w:val="superscript"/>
+        </w:rPr>
+        <w:t xml:space="preserve">                                                                                                                              </w:t>
+      </w:r>
+    </w:p>
+    <w:p>
+      <w:pPr>
+        <w:pBdr>
+          <w:top w:val="single" w:sz="4" w:space="1" w:color="auto"/>
+        </w:pBdr>
+        <w:spacing w:line="228" w:lineRule="auto"/>
+        <w:ind w:firstLine="567"/>
+        <w:jc w:val="both"/>
+        <w:rPr>
+          <w:sz w:val="22"/>
+          <w:szCs w:val="22"/>
+          <w:vertAlign w:val="superscript"/>
+        </w:rPr>
+      </w:pPr>
+      <w:r>
+        <w:rPr>
+          <w:sz w:val="22"/>
+          <w:szCs w:val="22"/>
+          <w:vertAlign w:val="superscript"/>
+        </w:rPr>
+        <w:t xml:space="preserve">                                                                                                                  (указать)</w:t>
+      </w:r>
+    </w:p>
+    <w:p>
+      <w:pPr>
+        <w:pBdr>
+          <w:top w:val="single" w:sz="4" w:space="1" w:color="auto"/>
+        </w:pBdr>
+        <w:spacing w:line="228" w:lineRule="auto"/>
+        <w:jc w:val="both"/>
+        <w:rPr>
+          <w:b/>
+          <w:sz w:val="22"/>
+          <w:szCs w:val="22"/>
+          <w:u w:val="single"/>
+        </w:rPr>
+      </w:pPr>
+      <w:r>
+        <w:rPr>
+          <w:b/>
+          <w:sz w:val="22"/>
+          <w:szCs w:val="22"/>
+          <w:u w:val="single"/>
+        </w:rPr>
+        <w:t>____________________________________________________________________________________</w:t>
+      </w:r>
+    </w:p>
+    <w:p>
+      <w:pPr>
+        <w:spacing w:line="228" w:lineRule="auto"/>
+        <w:jc w:val="center"/>
+        <w:rPr>
+          <w:sz w:val="22"/>
+          <w:szCs w:val="22"/>
+          <w:vertAlign w:val="superscript"/>
+        </w:rPr>
+      </w:pPr>
+      <w:r>
+        <w:rPr>
+          <w:sz w:val="22"/>
+          <w:szCs w:val="22"/>
+          <w:vertAlign w:val="superscript"/>
+        </w:rPr>
+        <w:t xml:space="preserve">  (реквизиты документа-результата предоставления услуги)</w:t>
+      </w:r>
+    </w:p>
+    <w:p>
+      <w:pPr>
+        <w:spacing w:line="228" w:lineRule="auto"/>
+        <w:jc w:val="both"/>
+        <w:rPr>
+          <w:sz w:val="22"/>
+          <w:szCs w:val="22"/>
+        </w:rPr>
+      </w:pPr>
+    </w:p>
+    <w:p>
+      <w:pPr>
+        <w:spacing w:line="228" w:lineRule="auto"/>
+        <w:jc w:val="both"/>
+        <w:rPr>
+          <w:sz w:val="22"/>
+          <w:szCs w:val="22"/>
+        </w:rPr>
+      </w:pPr>
+      <w:r>
+        <w:rPr>
+          <w:sz w:val="22"/>
+          <w:szCs w:val="22"/>
+        </w:rPr>
+        <w:t>или мотивированный отказ ___________________________________________________________</w:t>
+      </w:r>
+    </w:p>
+    <w:p>
+      <w:pPr>
+        <w:spacing w:line="228" w:lineRule="auto"/>
+        <w:jc w:val="center"/>
+        <w:rPr>
+          <w:sz w:val="22"/>
+          <w:szCs w:val="22"/>
+          <w:vertAlign w:val="superscript"/>
+        </w:rPr>
+      </w:pPr>
+      <w:r>
+        <w:rPr>
+          <w:sz w:val="22"/>
+          <w:szCs w:val="22"/>
+          <w:vertAlign w:val="superscript"/>
+        </w:rPr>
+        <w:t>реквизиты документа-отказа в предоставлении услуги)</w:t>
+      </w:r>
+    </w:p>
+    <w:p>
+      <w:pPr>
+        <w:spacing w:line="228" w:lineRule="auto"/>
+        <w:jc w:val="both"/>
+        <w:rPr>
+          <w:sz w:val="22"/>
+          <w:szCs w:val="22"/>
+        </w:rPr>
+      </w:pPr>
+    </w:p>
+    <w:p>
+      <w:pPr>
+        <w:spacing w:line="228" w:lineRule="auto"/>
+        <w:jc w:val="both"/>
+        <w:rPr>
+          <w:sz w:val="22"/>
+          <w:szCs w:val="22"/>
+        </w:rPr>
+      </w:pPr>
+      <w:r>
+        <w:rPr>
+          <w:sz w:val="22"/>
+          <w:szCs w:val="22"/>
+        </w:rPr>
+        <w:lastRenderedPageBreak/>
+        <w:t xml:space="preserve"> получил___________________________________________________________________________</w:t>
+      </w:r>
+    </w:p>
+    <w:p>
+      <w:pPr>
+        <w:spacing w:line="228" w:lineRule="auto"/>
+        <w:jc w:val="center"/>
+        <w:rPr>
+          <w:sz w:val="22"/>
+          <w:szCs w:val="22"/>
+          <w:vertAlign w:val="superscript"/>
+        </w:rPr>
+      </w:pPr>
+      <w:r>
+        <w:rPr>
+          <w:sz w:val="22"/>
+          <w:szCs w:val="22"/>
+          <w:vertAlign w:val="superscript"/>
+        </w:rPr>
+        <w:t>(Фамилия, имя, отчество лица, получившего документы,   подпись, дата получения)</w:t>
+      </w:r>
+    </w:p>
+    <w:p>
+      <w:pPr>
+        <w:spacing w:line="228" w:lineRule="auto"/>
+        <w:jc w:val="both"/>
+        <w:rPr>
+          <w:b/>
+          <w:i/>
+          <w:sz w:val="22"/>
+          <w:szCs w:val="22"/>
+        </w:rPr>
+      </w:pPr>
+      <w:r>
+        <w:rPr>
+          <w:b/>
+          <w:i/>
+          <w:sz w:val="22"/>
+          <w:szCs w:val="22"/>
+        </w:rPr>
+        <w:t>Сведения о получателе и его полномочиях  (*заполняется при изменении сведений о Заявителе/ его представителе подавшем запрос или в случае получения результата другим представителем):</w:t>
+      </w:r>
+    </w:p>
+    <w:p>
+      <w:pPr>
+        <w:spacing w:line="228" w:lineRule="auto"/>
+        <w:jc w:val="center"/>
+        <w:rPr>
+          <w:bCs/>
+          <w:sz w:val="24"/>
+          <w:szCs w:val="24"/>
+        </w:rPr>
+      </w:pPr>
+      <w:r>
+        <w:rPr>
+          <w:bCs/>
+          <w:sz w:val="24"/>
+          <w:szCs w:val="24"/>
+        </w:rPr>
+        <w:t>паспорт (иной документ, удостоверяющий личность)___________________________________</w:t>
+      </w:r>
+    </w:p>
+    <w:p>
+      <w:pPr>
+        <w:spacing w:line="228" w:lineRule="auto"/>
+        <w:jc w:val="center"/>
+        <w:rPr>
+          <w:bCs/>
+          <w:sz w:val="24"/>
+          <w:szCs w:val="24"/>
+        </w:rPr>
+      </w:pPr>
+      <w:r>
+        <w:rPr>
+          <w:bCs/>
+          <w:sz w:val="24"/>
+          <w:szCs w:val="24"/>
+        </w:rPr>
+        <w:softHyphen/>
+      </w:r>
+      <w:r>
+        <w:rPr>
+          <w:bCs/>
+          <w:sz w:val="24"/>
+          <w:szCs w:val="24"/>
+        </w:rPr>
+        <w:softHyphen/>
+      </w:r>
+      <w:r>
+        <w:rPr>
+          <w:bCs/>
+          <w:sz w:val="24"/>
+          <w:szCs w:val="24"/>
+        </w:rPr>
+        <w:softHyphen/>
+      </w:r>
+      <w:r>
+        <w:rPr>
+          <w:bCs/>
+          <w:sz w:val="24"/>
+          <w:szCs w:val="24"/>
+        </w:rPr>
+        <w:softHyphen/>
+      </w:r>
+      <w:r>
+        <w:rPr>
+          <w:bCs/>
+          <w:sz w:val="24"/>
+          <w:szCs w:val="24"/>
+        </w:rPr>
+        <w:softHyphen/>
+      </w:r>
+      <w:r>
+        <w:rPr>
+          <w:bCs/>
+          <w:sz w:val="24"/>
+          <w:szCs w:val="24"/>
+        </w:rPr>
+        <w:softHyphen/>
+      </w:r>
+      <w:r>
+        <w:rPr>
+          <w:bCs/>
+          <w:sz w:val="24"/>
+          <w:szCs w:val="24"/>
+        </w:rPr>
+        <w:softHyphen/>
+      </w:r>
+      <w:r>
+        <w:rPr>
+          <w:bCs/>
+          <w:sz w:val="24"/>
+          <w:szCs w:val="24"/>
+        </w:rPr>
+        <w:softHyphen/>
+      </w:r>
+      <w:r>
+        <w:rPr>
+          <w:bCs/>
+          <w:sz w:val="24"/>
+          <w:szCs w:val="24"/>
+        </w:rPr>
+        <w:softHyphen/>
+      </w:r>
+      <w:r>
+        <w:rPr>
+          <w:bCs/>
+          <w:sz w:val="24"/>
+          <w:szCs w:val="24"/>
+        </w:rPr>
+        <w:softHyphen/>
+      </w:r>
+      <w:r>
+        <w:rPr>
+          <w:bCs/>
+          <w:sz w:val="24"/>
+          <w:szCs w:val="24"/>
+        </w:rPr>
+        <w:softHyphen/>
+      </w:r>
+      <w:r>
+        <w:rPr>
+          <w:bCs/>
+          <w:sz w:val="24"/>
+          <w:szCs w:val="24"/>
+        </w:rPr>
+        <w:softHyphen/>
+      </w:r>
+      <w:r>
+        <w:rPr>
+          <w:bCs/>
+          <w:sz w:val="24"/>
+          <w:szCs w:val="24"/>
+        </w:rPr>
+        <w:softHyphen/>
+      </w:r>
+      <w:r>
+        <w:rPr>
+          <w:bCs/>
+          <w:sz w:val="24"/>
+          <w:szCs w:val="24"/>
+        </w:rPr>
+        <w:softHyphen/>
+      </w:r>
+      <w:r>
+        <w:rPr>
+          <w:bCs/>
+          <w:sz w:val="24"/>
+          <w:szCs w:val="24"/>
+        </w:rPr>
+        <w:softHyphen/>
+      </w:r>
+      <w:r>
+        <w:rPr>
+          <w:bCs/>
+          <w:sz w:val="24"/>
+          <w:szCs w:val="24"/>
+        </w:rPr>
+        <w:softHyphen/>
+      </w:r>
+      <w:r>
+        <w:rPr>
+          <w:bCs/>
+          <w:sz w:val="24"/>
+          <w:szCs w:val="24"/>
+        </w:rPr>
+        <w:softHyphen/>
+      </w:r>
+      <w:r>
+        <w:rPr>
+          <w:bCs/>
+          <w:sz w:val="24"/>
+          <w:szCs w:val="24"/>
+        </w:rPr>
+        <w:softHyphen/>
+      </w:r>
+      <w:r>
+        <w:rPr>
+          <w:bCs/>
+          <w:sz w:val="24"/>
+          <w:szCs w:val="24"/>
+        </w:rPr>
+        <w:softHyphen/>
+      </w:r>
+      <w:r>
+        <w:rPr>
+          <w:bCs/>
+          <w:sz w:val="24"/>
+          <w:szCs w:val="24"/>
+        </w:rPr>
+        <w:softHyphen/>
+      </w:r>
+      <w:r>
+        <w:rPr>
+          <w:bCs/>
+          <w:sz w:val="24"/>
+          <w:szCs w:val="24"/>
+        </w:rPr>
+        <w:softHyphen/>
+      </w:r>
+      <w:r>
+        <w:rPr>
+          <w:bCs/>
+          <w:sz w:val="24"/>
+          <w:szCs w:val="24"/>
+        </w:rPr>
+        <w:softHyphen/>
+      </w:r>
+      <w:r>
+        <w:rPr>
+          <w:bCs/>
+          <w:sz w:val="24"/>
+          <w:szCs w:val="24"/>
+        </w:rPr>
+        <w:softHyphen/>
+      </w:r>
+      <w:r>
+        <w:rPr>
+          <w:bCs/>
+          <w:sz w:val="24"/>
+          <w:szCs w:val="24"/>
+        </w:rPr>
+        <w:softHyphen/>
+      </w:r>
+      <w:r>
+        <w:rPr>
+          <w:bCs/>
+          <w:sz w:val="24"/>
+          <w:szCs w:val="24"/>
+        </w:rPr>
+        <w:softHyphen/>
+      </w:r>
+      <w:r>
+        <w:rPr>
+          <w:bCs/>
+          <w:sz w:val="24"/>
+          <w:szCs w:val="24"/>
+        </w:rPr>
+        <w:softHyphen/>
+      </w:r>
+      <w:r>
+        <w:rPr>
+          <w:bCs/>
+          <w:sz w:val="24"/>
+          <w:szCs w:val="24"/>
+        </w:rPr>
+        <w:softHyphen/>
+      </w:r>
+      <w:r>
+        <w:rPr>
+          <w:bCs/>
+          <w:sz w:val="24"/>
+          <w:szCs w:val="24"/>
+        </w:rPr>
+        <w:softHyphen/>
+      </w:r>
+      <w:r>
+        <w:rPr>
+          <w:bCs/>
+          <w:sz w:val="24"/>
+          <w:szCs w:val="24"/>
+        </w:rPr>
+        <w:softHyphen/>
+      </w:r>
+      <w:r>
+        <w:rPr>
+          <w:bCs/>
+          <w:sz w:val="24"/>
+          <w:szCs w:val="24"/>
+        </w:rPr>
+        <w:softHyphen/>
+      </w:r>
+      <w:r>
+        <w:rPr>
+          <w:bCs/>
+          <w:sz w:val="24"/>
+          <w:szCs w:val="24"/>
+        </w:rPr>
+        <w:softHyphen/>
+      </w:r>
+      <w:r>
+        <w:rPr>
+          <w:bCs/>
+          <w:sz w:val="24"/>
+          <w:szCs w:val="24"/>
+        </w:rPr>
+        <w:softHyphen/>
+      </w:r>
+      <w:r>
+        <w:rPr>
+          <w:bCs/>
+          <w:sz w:val="24"/>
+          <w:szCs w:val="24"/>
+        </w:rPr>
+        <w:softHyphen/>
+        <w:t>_________________________________________________________________________________</w:t>
+      </w:r>
+    </w:p>
+    <w:p>
+      <w:pPr>
+        <w:spacing w:line="228" w:lineRule="auto"/>
+        <w:jc w:val="center"/>
+        <w:rPr>
+          <w:bCs/>
+          <w:sz w:val="24"/>
+          <w:szCs w:val="24"/>
+        </w:rPr>
+      </w:pPr>
+    </w:p>
+    <w:p>
+      <w:pPr>
+        <w:spacing w:line="228" w:lineRule="auto"/>
+        <w:jc w:val="center"/>
+        <w:rPr>
+          <w:bCs/>
+          <w:sz w:val="24"/>
+          <w:szCs w:val="24"/>
+          <w:vertAlign w:val="superscript"/>
+        </w:rPr>
+      </w:pPr>
+      <w:r>
+        <w:rPr>
+          <w:bCs/>
+          <w:sz w:val="24"/>
+          <w:szCs w:val="24"/>
+        </w:rPr>
+        <w:t xml:space="preserve"> _________________________________________________________________________________ </w:t>
+      </w:r>
+    </w:p>
+    <w:p>
+      <w:pPr>
+        <w:spacing w:line="228" w:lineRule="auto"/>
+        <w:jc w:val="center"/>
+        <w:rPr>
+          <w:bCs/>
+          <w:sz w:val="24"/>
+          <w:szCs w:val="24"/>
+          <w:vertAlign w:val="superscript"/>
+        </w:rPr>
+      </w:pPr>
+      <w:r>
+        <w:rPr>
+          <w:bCs/>
+          <w:sz w:val="24"/>
+          <w:szCs w:val="24"/>
+          <w:vertAlign w:val="superscript"/>
+        </w:rPr>
+        <w:t xml:space="preserve"> (наименование документа, номер, серия, дата выдачи, выдавший орган, сведения о месте регистрации)</w:t>
+      </w:r>
+    </w:p>
+    <w:p>
+      <w:pPr>
+        <w:spacing w:line="228" w:lineRule="auto"/>
+        <w:jc w:val="both"/>
+        <w:rPr>
+          <w:bCs/>
+          <w:sz w:val="24"/>
+          <w:szCs w:val="24"/>
+          <w:vertAlign w:val="superscript"/>
+        </w:rPr>
+      </w:pPr>
+      <w:r>
+        <w:rPr>
+          <w:bCs/>
+          <w:sz w:val="24"/>
+          <w:szCs w:val="24"/>
+        </w:rPr>
+        <w:t xml:space="preserve">представитель по доверенности* №____________________ дата  __________________________, </w:t>
+      </w:r>
+    </w:p>
+    <w:p>
+      <w:pPr>
+        <w:spacing w:line="228" w:lineRule="auto"/>
+        <w:jc w:val="both"/>
+        <w:rPr>
+          <w:bCs/>
+          <w:sz w:val="24"/>
+          <w:szCs w:val="24"/>
+        </w:rPr>
+      </w:pPr>
+      <w:r>
+        <w:rPr>
+          <w:bCs/>
+          <w:sz w:val="24"/>
+          <w:szCs w:val="24"/>
+        </w:rPr>
+        <w:t>или действующий без доверенности**__________________________________________________</w:t>
+      </w:r>
+    </w:p>
+    <w:p>
+      <w:pPr>
+        <w:spacing w:line="228" w:lineRule="auto"/>
+        <w:jc w:val="center"/>
+        <w:rPr>
+          <w:bCs/>
+          <w:sz w:val="22"/>
+          <w:szCs w:val="22"/>
+          <w:vertAlign w:val="superscript"/>
+        </w:rPr>
+      </w:pPr>
+      <w:r>
+        <w:rPr>
+          <w:bCs/>
+          <w:sz w:val="18"/>
+          <w:szCs w:val="18"/>
+          <w:vertAlign w:val="superscript"/>
+        </w:rPr>
+        <w:t>(</w:t>
+      </w:r>
+      <w:r>
+        <w:rPr>
+          <w:bCs/>
+          <w:sz w:val="22"/>
+          <w:szCs w:val="22"/>
+          <w:vertAlign w:val="superscript"/>
+        </w:rPr>
+        <w:t>категория руководителя: директор, генеральный директор, другое)</w:t>
+      </w:r>
+    </w:p>
+    <w:p>
+      <w:pPr>
+        <w:spacing w:line="228" w:lineRule="auto"/>
+        <w:jc w:val="center"/>
+        <w:rPr>
+          <w:bCs/>
+          <w:sz w:val="24"/>
+          <w:szCs w:val="24"/>
+        </w:rPr>
+      </w:pPr>
+      <w:r>
+        <w:rPr>
+          <w:bCs/>
+          <w:sz w:val="22"/>
+          <w:szCs w:val="22"/>
+          <w:vertAlign w:val="superscript"/>
+        </w:rPr>
+        <w:t>_____________________________________________________________________________________________________________________________________________</w:t>
+      </w:r>
+    </w:p>
+    <w:p>
+      <w:pPr>
+        <w:spacing w:line="228" w:lineRule="auto"/>
+        <w:jc w:val="center"/>
+        <w:rPr>
+          <w:sz w:val="22"/>
+          <w:szCs w:val="22"/>
+          <w:vertAlign w:val="superscript"/>
+        </w:rPr>
+      </w:pPr>
+      <w:r>
+        <w:rPr>
+          <w:bCs/>
+          <w:sz w:val="22"/>
+          <w:szCs w:val="22"/>
+          <w:vertAlign w:val="superscript"/>
+        </w:rPr>
+        <w:t>(наименование, дата, номер документа, подтверждающего право действовать без доверенности от  имени  юридического лица либо выписка из ЕГРЮЛ</w:t>
+      </w:r>
+    </w:p>
+    <w:p>
+      <w:pPr>
+        <w:spacing w:line="228" w:lineRule="auto"/>
+        <w:jc w:val="both"/>
+        <w:rPr>
+          <w:sz w:val="22"/>
+          <w:szCs w:val="22"/>
+        </w:rPr>
+      </w:pPr>
+    </w:p>
+    <w:p>
+      <w:pPr>
+        <w:spacing w:line="228" w:lineRule="auto"/>
+        <w:jc w:val="both"/>
+        <w:rPr>
+          <w:sz w:val="22"/>
+          <w:szCs w:val="22"/>
+        </w:rPr>
+      </w:pPr>
+      <w:r>
+        <w:rPr>
+          <w:sz w:val="22"/>
+          <w:szCs w:val="22"/>
+        </w:rPr>
+        <w:t xml:space="preserve">Результат и документы выдал_______________________________________________________________  </w:t>
+      </w:r>
+    </w:p>
+    <w:p>
+      <w:pPr>
+        <w:spacing w:line="228" w:lineRule="auto"/>
+        <w:jc w:val="center"/>
+        <w:rPr>
+          <w:sz w:val="22"/>
+          <w:szCs w:val="22"/>
+        </w:rPr>
+      </w:pPr>
+      <w:r>
+        <w:rPr>
+          <w:sz w:val="22"/>
+          <w:szCs w:val="22"/>
+          <w:vertAlign w:val="superscript"/>
+        </w:rPr>
+        <w:t>(Фамилия, инициалы, подпись специалиста МФЦ, дата выдачи)</w:t>
+      </w:r>
+    </w:p>
+    <w:p>
+      <w:pPr>
+        <w:spacing w:line="228" w:lineRule="auto"/>
+        <w:jc w:val="both"/>
+        <w:rPr>
+          <w:sz w:val="24"/>
+          <w:szCs w:val="24"/>
+        </w:rPr>
+      </w:pPr>
+      <w:r>
+        <w:rPr>
           <w:noProof/>
-          <w:sz w:val="22"/>
-          <w:szCs w:val="22"/>
+          <w:sz w:val="24"/>
+          <w:szCs w:val="24"/>
+          <w:lang w:val="en-US"/>
         </w:rPr>
         <mc:AlternateContent>
           <mc:Choice Requires="wps">
             <w:drawing>
-              <wp:anchor distT="0" distB="0" distL="114300" distR="114300" simplePos="0" relativeHeight="251659264" behindDoc="0" locked="0" layoutInCell="1" allowOverlap="1">
-                <wp:simplePos x="0" y="0"/>
-                <wp:positionH relativeFrom="column">
-                  <wp:posOffset>3709035</wp:posOffset>
-                </wp:positionH>
-                <wp:positionV relativeFrom="paragraph">
-                  <wp:posOffset>133985</wp:posOffset>
-                </wp:positionV>
-                <wp:extent cx="333375" cy="323850"/>
-                <wp:effectExtent l="0" t="0" r="28575" b="19050"/>
-                <wp:wrapNone/>
-                <wp:docPr id="4" name="Rectangle 12"/>
-                <wp:cNvGraphicFramePr>
-                  <a:graphicFrameLocks xmlns:a="http://schemas.openxmlformats.org/drawingml/2006/main"/>
-                </wp:cNvGraphicFramePr>
-                <a:graphic xmlns:a="http://schemas.openxmlformats.org/drawingml/2006/main">
-                  <a:graphicData uri="http://schemas.microsoft.com/office/word/2010/wordprocessingShape">
-                    <wps:wsp>
-                      <wps:cNvSpPr>
-                        <a:spLocks noChangeArrowheads="1"/>
-                      </wps:cNvSpPr>
-                      <wps:spPr bwMode="auto">
-                        <a:xfrm>
-                          <a:off x="0" y="0"/>
-                          <a:ext cx="333375" cy="323850"/>
-                        </a:xfrm>
-                        <a:prstGeom prst="rect">
-                          <a:avLst/>
-                        </a:prstGeom>
-                        <a:solidFill>
-                          <a:srgbClr val="FFFFFF"/>
-                        </a:solidFill>
-                        <a:ln w="9525">
-                          <a:solidFill>
-                            <a:srgbClr val="000000"/>
-                          </a:solidFill>
-                          <a:miter lim="800000"/>
-                          <a:headEnd/>
-                          <a:tailEnd/>
-                        </a:ln>
-                      </wps:spPr>
-                      <wps:bodyPr rot="0" vert="horz" wrap="square" lIns="91440" tIns="45720" rIns="91440" bIns="45720" anchor="t" anchorCtr="0" upright="1">
-                        <a:noAutofit/>
-                      </wps:bodyPr>
-                    </wps:wsp>
-                  </a:graphicData>
-                </a:graphic>
-                <wp14:sizeRelH relativeFrom="page">
-                  <wp14:pctWidth>0</wp14:pctWidth>
-                </wp14:sizeRelH>
-                <wp14:sizeRelV relativeFrom="page">
-                  <wp14:pctHeight>0</wp14:pctHeight>
-                </wp14:sizeRelV>
-              </wp:anchor>
-            </w:drawing>
-          </mc:Choice>
-          <mc:Fallback xmlns:mv="urn:schemas-microsoft-com:mac:vml" xmlns:mo="http://schemas.microsoft.com/office/mac/office/2008/main">
-            <w:pict>
-              <v:rect id="Rectangle 12" o:spid="_x0000_s1026" style="position:absolute;margin-left:292.05pt;margin-top:10.55pt;width:26.25pt;height:25.5pt;z-index:251659264;visibility:visible;mso-wrap-style:square;mso-width-percent:0;mso-height-percent:0;mso-wrap-distance-left:9pt;mso-wrap-distance-top:0;mso-wrap-distance-right:9pt;mso-wrap-distance-bottom:0;mso-position-horizontal:absolute;mso-position-horizontal-relative:text;mso-position-vertical:absolute;mso-position-vertical-relative:text;mso-width-percent:0;mso-height-percent:0;mso-width-relative:page;mso-height-relative:page;v-text-anchor:top" o:gfxdata="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"/>
-            </w:pict>
-          </mc:Fallback>
-        </mc:AlternateContent>
-      </w:r>
-      <w:r>
-        <w:rPr>
-          <w:sz w:val="24"/>
-          <w:szCs w:val="24"/>
-          <w:vertAlign w:val="superscript"/>
-        </w:rPr>
-        <w:t>(Фамилия, имя, отчество, подпись оператора МФЦ, дата)</w:t>
-      </w:r>
-    </w:p>
-    <w:p>
-      <w:pPr>
-        <w:tabs>
-          <w:tab w:val="left" w:pos="6645"/>
-        </w:tabs>
-        <w:jc w:val="both"/>
-        <w:rPr>
-          <w:sz w:val="22"/>
-          <w:szCs w:val="22"/>
-        </w:rPr>
-      </w:pPr>
-      <w:r>
-        <w:rPr>
-          <w:sz w:val="22"/>
-          <w:szCs w:val="22"/>
-        </w:rPr>
-        <w:t>Результат предоставления услуги хочу получить в МФЦ                   (если да, отметить  значком «</w:t>
-      </w:r>
-      <w:r>
-        <w:rPr>
-          <w:sz w:val="22"/>
-          <w:szCs w:val="22"/>
-          <w:lang w:val="en-US"/>
-        </w:rPr>
-        <w:t>V</w:t>
-      </w:r>
-      <w:r>
-        <w:rPr>
-          <w:sz w:val="22"/>
-          <w:szCs w:val="22"/>
-        </w:rPr>
-        <w:t>»)</w:t>
-      </w:r>
-    </w:p>
-    <w:p>
-      <w:pPr>
-        <w:jc w:val="both"/>
-        <w:rPr>
-          <w:sz w:val="22"/>
-          <w:szCs w:val="22"/>
-        </w:rPr>
-      </w:pPr>
-    </w:p>
-    <w:p>
-      <w:pPr>
-        <w:jc w:val="both"/>
-        <w:rPr>
-          <w:sz w:val="22"/>
-          <w:szCs w:val="22"/>
-        </w:rPr>
-      </w:pPr>
-      <w:r>
-        <w:rPr>
-          <w:sz w:val="22"/>
-          <w:szCs w:val="22"/>
-        </w:rPr>
-        <w:t xml:space="preserve">Запрос подтверждаю, экземпляр запроса получил </w:t>
-      </w:r>
-    </w:p>
-    <w:p>
-      <w:pPr>
-        <w:jc w:val="both"/>
-        <w:rPr>
-          <w:sz w:val="22"/>
-          <w:szCs w:val="22"/>
-        </w:rPr>
-      </w:pPr>
-    </w:p>
-    <w:p>
-      <w:pPr>
-        <w:jc w:val="both"/>
-        <w:rPr>
-          <w:sz w:val="22"/>
-          <w:szCs w:val="22"/>
-        </w:rPr>
-      </w:pPr>
-      <w:r>
-        <w:rPr>
-          <w:sz w:val="22"/>
-          <w:szCs w:val="22"/>
-          <w:u w:val="single"/>
-        </w:rPr>
-        <w:t>Иванов Иван Иванович</w:t>
-      </w:r>
-      <w:r>
-        <w:rPr>
-          <w:sz w:val="22"/>
-          <w:szCs w:val="22"/>
-        </w:rPr>
-        <w:t>______________________________________.</w:t>
-      </w:r>
-    </w:p>
-    <w:p>
-      <w:pPr>
-        <w:jc w:val="center"/>
-        <w:rPr>
-          <w:sz w:val="24"/>
-          <w:szCs w:val="24"/>
-          <w:vertAlign w:val="superscript"/>
-        </w:rPr>
-      </w:pPr>
-      <w:r>
-        <w:rPr>
-          <w:sz w:val="24"/>
-          <w:szCs w:val="24"/>
-          <w:vertAlign w:val="superscript"/>
-        </w:rPr>
-        <w:t>(Фамилия, имя, отчество заявителя, его подпись)</w:t>
-      </w:r>
-    </w:p>
-    <w:p>
-      <w:pPr>
-        <w:jc w:val="center"/>
-        <w:rPr>
-          <w:sz w:val="24"/>
-          <w:szCs w:val="24"/>
-          <w:vertAlign w:val="superscript"/>
-        </w:rPr>
-      </w:pPr>
-    </w:p>
-    <w:p>
-      <w:pPr>
-        <w:pBdr>
-          <w:top w:val="single" w:sz="4" w:space="1" w:color="auto"/>
-        </w:pBdr>
-        <w:spacing w:line="228" w:lineRule="auto"/>
-        <w:ind w:firstLine="567"/>
-        <w:jc w:val="both"/>
-        <w:rPr>
-          <w:b/>
-          <w:sz w:val="22"/>
-          <w:szCs w:val="22"/>
-        </w:rPr>
-      </w:pPr>
-    </w:p>
-    <w:p>
-      <w:pPr>
-        <w:pBdr>
-          <w:top w:val="single" w:sz="4" w:space="1" w:color="auto"/>
-        </w:pBdr>
-        <w:spacing w:line="228" w:lineRule="auto"/>
-        <w:ind w:firstLine="567"/>
-        <w:jc w:val="both"/>
-        <w:rPr>
-          <w:b/>
-          <w:sz w:val="22"/>
-          <w:szCs w:val="22"/>
-          <w:u w:val="single"/>
-        </w:rPr>
-      </w:pPr>
-      <w:r>
-        <w:rPr>
-          <w:b/>
-          <w:sz w:val="22"/>
-          <w:szCs w:val="22"/>
-        </w:rPr>
-        <w:t>Результат предоставления государственной (муниципальной) услуги –</w:t>
-      </w:r>
-      <w:r>
-        <w:rPr>
-          <w:b/>
-          <w:sz w:val="22"/>
-          <w:szCs w:val="22"/>
-          <w:u w:val="single"/>
-        </w:rPr>
-        <w:t xml:space="preserve">__________________________________________________________                                                         </w:t>
-      </w:r>
-      <w:r>
-        <w:rPr>
-          <w:sz w:val="22"/>
-          <w:szCs w:val="22"/>
-          <w:vertAlign w:val="superscript"/>
-        </w:rPr>
-        <w:t xml:space="preserve">                                                                                                                              </w:t>
-      </w:r>
-    </w:p>
-    <w:p>
-      <w:pPr>
-        <w:pBdr>
-          <w:top w:val="single" w:sz="4" w:space="1" w:color="auto"/>
-        </w:pBdr>
-        <w:spacing w:line="228" w:lineRule="auto"/>
-        <w:ind w:firstLine="567"/>
-        <w:jc w:val="both"/>
-        <w:rPr>
-          <w:sz w:val="22"/>
-          <w:szCs w:val="22"/>
-          <w:vertAlign w:val="superscript"/>
-        </w:rPr>
-      </w:pPr>
-      <w:r>
-        <w:rPr>
-          <w:sz w:val="22"/>
-          <w:szCs w:val="22"/>
-          <w:vertAlign w:val="superscript"/>
-        </w:rPr>
-        <w:t xml:space="preserve">                                                                                                                  (указать)</w:t>
-      </w:r>
-    </w:p>
-    <w:p>
-      <w:pPr>
-        <w:pBdr>
-          <w:top w:val="single" w:sz="4" w:space="1" w:color="auto"/>
-        </w:pBdr>
-        <w:spacing w:line="228" w:lineRule="auto"/>
-        <w:jc w:val="both"/>
-        <w:rPr>
-          <w:b/>
-          <w:sz w:val="22"/>
-          <w:szCs w:val="22"/>
-          <w:u w:val="single"/>
-        </w:rPr>
-      </w:pPr>
-      <w:r>
-        <w:rPr>
-          <w:b/>
-          <w:sz w:val="22"/>
-          <w:szCs w:val="22"/>
-          <w:u w:val="single"/>
-        </w:rPr>
-        <w:t>____________________________________________________________________________________</w:t>
-      </w:r>
-    </w:p>
-    <w:p>
-      <w:pPr>
-        <w:spacing w:line="228" w:lineRule="auto"/>
-        <w:jc w:val="center"/>
-        <w:rPr>
-          <w:sz w:val="22"/>
-          <w:szCs w:val="22"/>
-          <w:vertAlign w:val="superscript"/>
-        </w:rPr>
-      </w:pPr>
-      <w:r>
-        <w:rPr>
-          <w:sz w:val="22"/>
-          <w:szCs w:val="22"/>
-          <w:vertAlign w:val="superscript"/>
-        </w:rPr>
-        <w:t xml:space="preserve">  (реквизиты документа-результата предоставления услуги)</w:t>
-      </w:r>
-    </w:p>
-    <w:p>
-      <w:pPr>
-        <w:spacing w:line="228" w:lineRule="auto"/>
-        <w:jc w:val="both"/>
-        <w:rPr>
-          <w:sz w:val="22"/>
-          <w:szCs w:val="22"/>
-        </w:rPr>
-      </w:pPr>
-    </w:p>
-    <w:p>
-      <w:pPr>
-        <w:spacing w:line="228" w:lineRule="auto"/>
-        <w:jc w:val="both"/>
-        <w:rPr>
-          <w:sz w:val="22"/>
-          <w:szCs w:val="22"/>
-        </w:rPr>
-      </w:pPr>
-      <w:r>
-        <w:rPr>
-          <w:sz w:val="22"/>
-          <w:szCs w:val="22"/>
-        </w:rPr>
-        <w:t>или мотивированный отказ ___________________________________________________________</w:t>
-      </w:r>
-    </w:p>
-    <w:p>
-      <w:pPr>
-        <w:spacing w:line="228" w:lineRule="auto"/>
-        <w:jc w:val="center"/>
-        <w:rPr>
-          <w:sz w:val="22"/>
-          <w:szCs w:val="22"/>
-          <w:vertAlign w:val="superscript"/>
-        </w:rPr>
-      </w:pPr>
-      <w:r>
-        <w:rPr>
-          <w:sz w:val="22"/>
-          <w:szCs w:val="22"/>
-          <w:vertAlign w:val="superscript"/>
-        </w:rPr>
-        <w:t>реквизиты документа-отказа в предоставлении услуги)</w:t>
-      </w:r>
-    </w:p>
-    <w:p>
-      <w:pPr>
-        <w:spacing w:line="228" w:lineRule="auto"/>
-        <w:jc w:val="both"/>
-        <w:rPr>
-          <w:sz w:val="22"/>
-          <w:szCs w:val="22"/>
-        </w:rPr>
-      </w:pPr>
-    </w:p>
-    <w:p>
-      <w:pPr>
-        <w:spacing w:line="228" w:lineRule="auto"/>
-        <w:jc w:val="both"/>
-        <w:rPr>
-          <w:sz w:val="22"/>
-          <w:szCs w:val="22"/>
-        </w:rPr>
-      </w:pPr>
-      <w:r>
-        <w:rPr>
-          <w:sz w:val="22"/>
-          <w:szCs w:val="22"/>
-        </w:rPr>
-        <w:t xml:space="preserve"> получил___________________________________________________________________________</w:t>
-      </w:r>
-    </w:p>
-    <w:p>
-      <w:pPr>
-        <w:spacing w:line="228" w:lineRule="auto"/>
-        <w:jc w:val="center"/>
-        <w:rPr>
-          <w:sz w:val="22"/>
-          <w:szCs w:val="22"/>
-          <w:vertAlign w:val="superscript"/>
-        </w:rPr>
-      </w:pPr>
-      <w:r>
-        <w:rPr>
-          <w:sz w:val="22"/>
-          <w:szCs w:val="22"/>
-          <w:vertAlign w:val="superscript"/>
-        </w:rPr>
-        <w:t>(Фамилия, имя, отчество лица, получившего документы,   подпись, дата получения)</w:t>
-      </w:r>
-    </w:p>
-    <w:p>
-      <w:pPr>
-        <w:spacing w:line="228" w:lineRule="auto"/>
-        <w:jc w:val="both"/>
-        <w:rPr>
-          <w:b/>
-          <w:i/>
-          <w:sz w:val="22"/>
-          <w:szCs w:val="22"/>
-        </w:rPr>
-      </w:pPr>
-      <w:r>
-        <w:rPr>
-          <w:b/>
-          <w:i/>
-          <w:sz w:val="22"/>
-          <w:szCs w:val="22"/>
-        </w:rPr>
-        <w:lastRenderedPageBreak/>
-        <w:t>Сведения о получателе и его полномочиях  (*заполняется при изменении сведений о Заявителе/ его представителе подавшем запрос или в случае получения результата другим представителем):</w:t>
-      </w:r>
-    </w:p>
-    <w:p>
-      <w:pPr>
-        <w:spacing w:line="228" w:lineRule="auto"/>
-        <w:jc w:val="center"/>
-        <w:rPr>
-          <w:bCs/>
-          <w:sz w:val="24"/>
-          <w:szCs w:val="24"/>
-        </w:rPr>
-      </w:pPr>
-      <w:r>
-        <w:rPr>
-          <w:bCs/>
-          <w:sz w:val="24"/>
-          <w:szCs w:val="24"/>
-        </w:rPr>
-        <w:t>паспорт (иной документ, удостоверяющий личность)___________________________________</w:t>
-      </w:r>
-    </w:p>
-    <w:p>
-      <w:pPr>
-        <w:spacing w:line="228" w:lineRule="auto"/>
-        <w:jc w:val="center"/>
-        <w:rPr>
-          <w:bCs/>
-          <w:sz w:val="24"/>
-          <w:szCs w:val="24"/>
-        </w:rPr>
-      </w:pPr>
-      <w:r>
-        <w:rPr>
-          <w:bCs/>
-          <w:sz w:val="24"/>
-          <w:szCs w:val="24"/>
-        </w:rPr>
-        <w:softHyphen/>
-      </w:r>
-      <w:r>
-        <w:rPr>
-          <w:bCs/>
-          <w:sz w:val="24"/>
-          <w:szCs w:val="24"/>
-        </w:rPr>
-        <w:softHyphen/>
-      </w:r>
-      <w:r>
-        <w:rPr>
-          <w:bCs/>
-          <w:sz w:val="24"/>
-          <w:szCs w:val="24"/>
-        </w:rPr>
-        <w:softHyphen/>
-      </w:r>
-      <w:r>
-        <w:rPr>
-          <w:bCs/>
-          <w:sz w:val="24"/>
-          <w:szCs w:val="24"/>
-        </w:rPr>
-        <w:softHyphen/>
-      </w:r>
-      <w:r>
-        <w:rPr>
-          <w:bCs/>
-          <w:sz w:val="24"/>
-          <w:szCs w:val="24"/>
-        </w:rPr>
-        <w:softHyphen/>
-      </w:r>
-      <w:r>
-        <w:rPr>
-          <w:bCs/>
-          <w:sz w:val="24"/>
-          <w:szCs w:val="24"/>
-        </w:rPr>
-        <w:softHyphen/>
-      </w:r>
-      <w:r>
-        <w:rPr>
-          <w:bCs/>
-          <w:sz w:val="24"/>
-          <w:szCs w:val="24"/>
-        </w:rPr>
-        <w:softHyphen/>
-      </w:r>
-      <w:r>
-        <w:rPr>
-          <w:bCs/>
-          <w:sz w:val="24"/>
-          <w:szCs w:val="24"/>
-        </w:rPr>
-        <w:softHyphen/>
-      </w:r>
-      <w:r>
-        <w:rPr>
-          <w:bCs/>
-          <w:sz w:val="24"/>
-          <w:szCs w:val="24"/>
-        </w:rPr>
-        <w:softHyphen/>
-      </w:r>
-      <w:r>
-        <w:rPr>
-          <w:bCs/>
-          <w:sz w:val="24"/>
-          <w:szCs w:val="24"/>
-        </w:rPr>
-        <w:softHyphen/>
-      </w:r>
-      <w:r>
-        <w:rPr>
-          <w:bCs/>
-          <w:sz w:val="24"/>
-          <w:szCs w:val="24"/>
-        </w:rPr>
-        <w:softHyphen/>
-      </w:r>
-      <w:r>
-        <w:rPr>
-          <w:bCs/>
-          <w:sz w:val="24"/>
-          <w:szCs w:val="24"/>
-        </w:rPr>
-        <w:softHyphen/>
-      </w:r>
-      <w:r>
-        <w:rPr>
-          <w:bCs/>
-          <w:sz w:val="24"/>
-          <w:szCs w:val="24"/>
-        </w:rPr>
-        <w:softHyphen/>
-      </w:r>
-      <w:r>
-        <w:rPr>
-          <w:bCs/>
-          <w:sz w:val="24"/>
-          <w:szCs w:val="24"/>
-        </w:rPr>
-        <w:softHyphen/>
-      </w:r>
-      <w:r>
-        <w:rPr>
-          <w:bCs/>
-          <w:sz w:val="24"/>
-          <w:szCs w:val="24"/>
-        </w:rPr>
-        <w:softHyphen/>
-      </w:r>
-      <w:r>
-        <w:rPr>
-          <w:bCs/>
-          <w:sz w:val="24"/>
-          <w:szCs w:val="24"/>
-        </w:rPr>
-        <w:softHyphen/>
-      </w:r>
-      <w:r>
-        <w:rPr>
-          <w:bCs/>
-          <w:sz w:val="24"/>
-          <w:szCs w:val="24"/>
-        </w:rPr>
-        <w:softHyphen/>
-      </w:r>
-      <w:r>
-        <w:rPr>
-          <w:bCs/>
-          <w:sz w:val="24"/>
-          <w:szCs w:val="24"/>
-        </w:rPr>
-        <w:softHyphen/>
-      </w:r>
-      <w:r>
-        <w:rPr>
-          <w:bCs/>
-          <w:sz w:val="24"/>
-          <w:szCs w:val="24"/>
-        </w:rPr>
-        <w:softHyphen/>
-      </w:r>
-      <w:r>
-        <w:rPr>
-          <w:bCs/>
-          <w:sz w:val="24"/>
-          <w:szCs w:val="24"/>
-        </w:rPr>
-        <w:softHyphen/>
-      </w:r>
-      <w:r>
-        <w:rPr>
-          <w:bCs/>
-          <w:sz w:val="24"/>
-          <w:szCs w:val="24"/>
-        </w:rPr>
-        <w:softHyphen/>
-      </w:r>
-      <w:r>
-        <w:rPr>
-          <w:bCs/>
-          <w:sz w:val="24"/>
-          <w:szCs w:val="24"/>
-        </w:rPr>
-        <w:softHyphen/>
-      </w:r>
-      <w:r>
-        <w:rPr>
-          <w:bCs/>
-          <w:sz w:val="24"/>
-          <w:szCs w:val="24"/>
-        </w:rPr>
-        <w:softHyphen/>
-      </w:r>
-      <w:r>
-        <w:rPr>
-          <w:bCs/>
-          <w:sz w:val="24"/>
-          <w:szCs w:val="24"/>
-        </w:rPr>
-        <w:softHyphen/>
-      </w:r>
-      <w:r>
-        <w:rPr>
-          <w:bCs/>
-          <w:sz w:val="24"/>
-          <w:szCs w:val="24"/>
-        </w:rPr>
-        <w:softHyphen/>
-      </w:r>
-      <w:r>
-        <w:rPr>
-          <w:bCs/>
-          <w:sz w:val="24"/>
-          <w:szCs w:val="24"/>
-        </w:rPr>
-        <w:softHyphen/>
-      </w:r>
-      <w:r>
-        <w:rPr>
-          <w:bCs/>
-          <w:sz w:val="24"/>
-          <w:szCs w:val="24"/>
-        </w:rPr>
-        <w:softHyphen/>
-      </w:r>
-      <w:r>
-        <w:rPr>
-          <w:bCs/>
-          <w:sz w:val="24"/>
-          <w:szCs w:val="24"/>
-        </w:rPr>
-        <w:softHyphen/>
-      </w:r>
-      <w:r>
-        <w:rPr>
-          <w:bCs/>
-          <w:sz w:val="24"/>
-          <w:szCs w:val="24"/>
-        </w:rPr>
-        <w:softHyphen/>
-      </w:r>
-      <w:r>
-        <w:rPr>
-          <w:bCs/>
-          <w:sz w:val="24"/>
-          <w:szCs w:val="24"/>
-        </w:rPr>
-        <w:softHyphen/>
-      </w:r>
-      <w:r>
-        <w:rPr>
-          <w:bCs/>
-          <w:sz w:val="24"/>
-          <w:szCs w:val="24"/>
-        </w:rPr>
-        <w:softHyphen/>
-      </w:r>
-      <w:r>
-        <w:rPr>
-          <w:bCs/>
-          <w:sz w:val="24"/>
-          <w:szCs w:val="24"/>
-        </w:rPr>
-        <w:softHyphen/>
-      </w:r>
-      <w:r>
-        <w:rPr>
-          <w:bCs/>
-          <w:sz w:val="24"/>
-          <w:szCs w:val="24"/>
-        </w:rPr>
-        <w:softHyphen/>
-        <w:t>_________________________________________________________________________________</w:t>
-      </w:r>
-    </w:p>
-    <w:p>
-      <w:pPr>
-        <w:spacing w:line="228" w:lineRule="auto"/>
-        <w:jc w:val="center"/>
-        <w:rPr>
-          <w:bCs/>
-          <w:sz w:val="24"/>
-          <w:szCs w:val="24"/>
-        </w:rPr>
-      </w:pPr>
-    </w:p>
-    <w:p>
-      <w:pPr>
-        <w:spacing w:line="228" w:lineRule="auto"/>
-        <w:jc w:val="center"/>
-        <w:rPr>
-          <w:bCs/>
-          <w:sz w:val="24"/>
-          <w:szCs w:val="24"/>
-          <w:vertAlign w:val="superscript"/>
-        </w:rPr>
-      </w:pPr>
-      <w:r>
-        <w:rPr>
-          <w:bCs/>
-          <w:sz w:val="24"/>
-          <w:szCs w:val="24"/>
-        </w:rPr>
-        <w:t xml:space="preserve"> _________________________________________________________________________________ </w:t>
-      </w:r>
-    </w:p>
-    <w:p>
-      <w:pPr>
-        <w:spacing w:line="228" w:lineRule="auto"/>
-        <w:jc w:val="center"/>
-        <w:rPr>
-          <w:bCs/>
-          <w:sz w:val="24"/>
-          <w:szCs w:val="24"/>
-          <w:vertAlign w:val="superscript"/>
-        </w:rPr>
-      </w:pPr>
-      <w:r>
-        <w:rPr>
-          <w:bCs/>
-          <w:sz w:val="24"/>
-          <w:szCs w:val="24"/>
-          <w:vertAlign w:val="superscript"/>
-        </w:rPr>
-        <w:t xml:space="preserve"> (наименование документа, номер, серия, дата выдачи, выдавший орган, сведения о месте регистрации)</w:t>
-      </w:r>
-    </w:p>
-    <w:p>
-      <w:pPr>
-        <w:spacing w:line="228" w:lineRule="auto"/>
-        <w:jc w:val="both"/>
-        <w:rPr>
-          <w:bCs/>
-          <w:sz w:val="24"/>
-          <w:szCs w:val="24"/>
-          <w:vertAlign w:val="superscript"/>
-        </w:rPr>
-      </w:pPr>
-      <w:r>
-        <w:rPr>
-          <w:bCs/>
-          <w:sz w:val="24"/>
-          <w:szCs w:val="24"/>
-        </w:rPr>
-        <w:t xml:space="preserve">представитель по доверенности* №____________________ дата  __________________________, </w:t>
-      </w:r>
-    </w:p>
-    <w:p>
-      <w:pPr>
-        <w:spacing w:line="228" w:lineRule="auto"/>
-        <w:jc w:val="both"/>
-        <w:rPr>
-          <w:bCs/>
-          <w:sz w:val="24"/>
-          <w:szCs w:val="24"/>
-        </w:rPr>
-      </w:pPr>
-      <w:r>
-        <w:rPr>
-          <w:bCs/>
-          <w:sz w:val="24"/>
-          <w:szCs w:val="24"/>
-        </w:rPr>
-        <w:t>или действующий без доверенности**__________________________________________________</w:t>
-      </w:r>
-    </w:p>
-    <w:p>
-      <w:pPr>
-        <w:spacing w:line="228" w:lineRule="auto"/>
-        <w:jc w:val="center"/>
-        <w:rPr>
-          <w:bCs/>
-          <w:sz w:val="22"/>
-          <w:szCs w:val="22"/>
-          <w:vertAlign w:val="superscript"/>
-        </w:rPr>
-      </w:pPr>
-      <w:r>
-        <w:rPr>
-          <w:bCs/>
-          <w:sz w:val="18"/>
-          <w:szCs w:val="18"/>
-          <w:vertAlign w:val="superscript"/>
-        </w:rPr>
-        <w:t>(</w:t>
-      </w:r>
-      <w:r>
-        <w:rPr>
-          <w:bCs/>
-          <w:sz w:val="22"/>
-          <w:szCs w:val="22"/>
-          <w:vertAlign w:val="superscript"/>
-        </w:rPr>
-        <w:t>категория руководителя: директор, генеральный директор, другое)</w:t>
-      </w:r>
-    </w:p>
-    <w:p>
-      <w:pPr>
-        <w:spacing w:line="228" w:lineRule="auto"/>
-        <w:jc w:val="center"/>
-        <w:rPr>
-          <w:bCs/>
-          <w:sz w:val="24"/>
-          <w:szCs w:val="24"/>
-        </w:rPr>
-      </w:pPr>
-      <w:r>
-        <w:rPr>
-          <w:bCs/>
-          <w:sz w:val="22"/>
-          <w:szCs w:val="22"/>
-          <w:vertAlign w:val="superscript"/>
-        </w:rPr>
-        <w:t>_____________________________________________________________________________________________________________________________________________</w:t>
-      </w:r>
-    </w:p>
-    <w:p>
-      <w:pPr>
-        <w:spacing w:line="228" w:lineRule="auto"/>
-        <w:jc w:val="center"/>
-        <w:rPr>
-          <w:sz w:val="22"/>
-          <w:szCs w:val="22"/>
-          <w:vertAlign w:val="superscript"/>
-        </w:rPr>
-      </w:pPr>
-      <w:r>
-        <w:rPr>
-          <w:bCs/>
-          <w:sz w:val="22"/>
-          <w:szCs w:val="22"/>
-          <w:vertAlign w:val="superscript"/>
-        </w:rPr>
-        <w:t>(наименование, дата, номер документа, подтверждающего право действовать без доверенности от  имени  юридического лица либо выписка из ЕГРЮЛ</w:t>
-      </w:r>
-    </w:p>
-    <w:p>
-      <w:pPr>
-        <w:spacing w:line="228" w:lineRule="auto"/>
-        <w:jc w:val="both"/>
-        <w:rPr>
-          <w:sz w:val="22"/>
-          <w:szCs w:val="22"/>
-        </w:rPr>
-      </w:pPr>
-    </w:p>
-    <w:p>
-      <w:pPr>
-        <w:spacing w:line="228" w:lineRule="auto"/>
-        <w:jc w:val="both"/>
-        <w:rPr>
-          <w:sz w:val="22"/>
-          <w:szCs w:val="22"/>
-        </w:rPr>
-      </w:pPr>
-      <w:r>
-        <w:rPr>
-          <w:sz w:val="22"/>
-          <w:szCs w:val="22"/>
-        </w:rPr>
-        <w:t xml:space="preserve">Результат и документы выдал_______________________________________________________________  </w:t>
-      </w:r>
-    </w:p>
-    <w:p>
-      <w:pPr>
-        <w:spacing w:line="228" w:lineRule="auto"/>
-        <w:jc w:val="center"/>
-        <w:rPr>
-          <w:sz w:val="22"/>
-          <w:szCs w:val="22"/>
-        </w:rPr>
-      </w:pPr>
-      <w:r>
-        <w:rPr>
-          <w:sz w:val="22"/>
-          <w:szCs w:val="22"/>
-          <w:vertAlign w:val="superscript"/>
-        </w:rPr>
-        <w:t>(Фамилия, инициалы, подпись специалиста МФЦ, дата выдачи)</w:t>
-      </w:r>
-    </w:p>
-    <w:p>
-      <w:pPr>
-        <w:spacing w:line="228" w:lineRule="auto"/>
-        <w:jc w:val="both"/>
-        <w:rPr>
-          <w:sz w:val="24"/>
-          <w:szCs w:val="24"/>
-        </w:rPr>
-      </w:pPr>
-      <w:r>
-        <w:rPr>
-          <w:noProof/>
-          <w:sz w:val="24"/>
-          <w:szCs w:val="24"/>
-        </w:rPr>
-        <mc:AlternateContent>
-          <mc:Choice Requires="wps">
-            <w:drawing>
-              <wp:anchor distT="0" distB="0" distL="114300" distR="114300" simplePos="0" relativeHeight="251657216" behindDoc="0" locked="0" layoutInCell="1" allowOverlap="1">
+              <wp:anchor distT="0" distB="0" distL="114300" distR="114300" simplePos="0" relativeHeight="251657216" behindDoc="0" locked="0" layoutInCell="1" allowOverlap="1" wp14:anchorId="6AB7A78F" wp14:editId="22A3FEDB">
                 <wp:simplePos x="0" y="0"/>
                 <wp:positionH relativeFrom="column">
                   <wp:posOffset>6447790</wp:posOffset>
@@ -1811,7 +1782,7 @@
               </wp:anchor>
             </w:drawing>
           </mc:Choice>
-          <mc:Fallback xmlns:mv="urn:schemas-microsoft-com:mac:vml" xmlns:mo="http://schemas.microsoft.com/office/mac/office/2008/main">
+          <mc:Fallback>
             <w:pict>
               <v:rect id="Rectangle 9" o:spid="_x0000_s1026" style="position:absolute;margin-left:507.7pt;margin-top:1.6pt;width:10.9pt;height:12pt;z-index:251657216;visibility:visible;mso-wrap-style:square;mso-width-percent:0;mso-height-percent:0;mso-wrap-distance-left:9pt;mso-wrap-distance-top:0;mso-wrap-distance-right:9pt;mso-wrap-distance-bottom:0;mso-position-horizontal:absolute;mso-position-horizontal-relative:text;mso-position-vertical:absolute;mso-position-vertical-relative:text;mso-width-percent:0;mso-height-percent:0;mso-width-relative:page;mso-height-relative:page;v-text-anchor:top" o:gfxdata="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"/>
             </w:pict>
@@ -1823,11 +1794,12 @@
           <w:noProof/>
           <w:sz w:val="24"/>
           <w:szCs w:val="24"/>
+          <w:lang w:val="en-US"/>
         </w:rPr>
         <mc:AlternateContent>
           <mc:Choice Requires="wps">
             <w:drawing>
-              <wp:anchor distT="0" distB="0" distL="114300" distR="114300" simplePos="0" relativeHeight="251658240" behindDoc="0" locked="0" layoutInCell="1" allowOverlap="1">
+              <wp:anchor distT="0" distB="0" distL="114300" distR="114300" simplePos="0" relativeHeight="251658240" behindDoc="0" locked="0" layoutInCell="1" allowOverlap="1" wp14:anchorId="0874CC3D" wp14:editId="03CBE7E0">
                 <wp:simplePos x="0" y="0"/>
                 <wp:positionH relativeFrom="column">
                   <wp:posOffset>3890010</wp:posOffset>
@@ -1883,7 +1855,7 @@
               </wp:anchor>
             </w:drawing>
           </mc:Choice>
-          <mc:Fallback xmlns:mv="urn:schemas-microsoft-com:mac:vml" xmlns:mo="http://schemas.microsoft.com/office/mac/office/2008/main">
+          <mc:Fallback>
             <w:pict>
               <v:rect id="Rectangle 10" o:spid="_x0000_s1026" style="position:absolute;margin-left:306.3pt;margin-top:13.6pt;width:12pt;height:13.5pt;z-index:251658240;visibility:visible;mso-wrap-style:square;mso-width-percent:0;mso-height-percent:0;mso-wrap-distance-left:9pt;mso-wrap-distance-top:0;mso-wrap-distance-right:9pt;mso-wrap-distance-bottom:0;mso-position-horizontal:absolute;mso-position-horizontal-relative:text;mso-position-vertical:absolute;mso-position-vertical-relative:text;mso-width-percent:0;mso-height-percent:0;mso-width-relative:page;mso-height-relative:page;v-text-anchor:top" o:gfxdata="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"/>
             </w:pict>
@@ -1895,11 +1867,12 @@
           <w:noProof/>
           <w:sz w:val="24"/>
           <w:szCs w:val="24"/>
+          <w:lang w:val="en-US"/>
         </w:rPr>
         <mc:AlternateContent>
           <mc:Choice Requires="wps">
             <w:drawing>
-              <wp:anchor distT="0" distB="0" distL="114300" distR="114300" simplePos="0" relativeHeight="251656192" behindDoc="0" locked="0" layoutInCell="1" allowOverlap="1">
+              <wp:anchor distT="0" distB="0" distL="114300" distR="114300" simplePos="0" relativeHeight="251656192" behindDoc="0" locked="0" layoutInCell="1" allowOverlap="1" wp14:anchorId="408B3A31" wp14:editId="38443E05">
                 <wp:simplePos x="0" y="0"/>
                 <wp:positionH relativeFrom="column">
                   <wp:posOffset>1003935</wp:posOffset>
@@ -1955,7 +1928,7 @@
               </wp:anchor>
             </w:drawing>
           </mc:Choice>
-          <mc:Fallback xmlns:mv="urn:schemas-microsoft-com:mac:vml" xmlns:mo="http://schemas.microsoft.com/office/mac/office/2008/main">
+          <mc:Fallback>
             <w:pict>
               <v:rect id="Rectangle 8" o:spid="_x0000_s1026" style="position:absolute;margin-left:79.05pt;margin-top:1.6pt;width:11.65pt;height:9.75pt;z-index:251656192;visibility:visible;mso-wrap-style:square;mso-width-percent:0;mso-height-percent:0;mso-wrap-distance-left:9pt;mso-wrap-distance-top:0;mso-wrap-distance-right:9pt;mso-wrap-distance-bottom:0;mso-position-horizontal:absolute;mso-position-horizontal-relative:text;mso-position-vertical:absolute;mso-position-vertical-relative:text;mso-width-percent:0;mso-height-percent:0;mso-width-relative:page;mso-height-relative:page;v-text-anchor:top" o:gfxdata="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"/>
             </w:pict>
@@ -2113,7 +2086,7 @@
 </file>
 
 <file path=word/endnotes.xml><?xml version="1.0" encoding="utf-8"?>
-<w:endnotes xmlns:wpc="http://schemas.microsoft.com/office/word/2010/wordprocessingCanvas" xmlns:mc="http://schemas.openxmlformats.org/markup-compatibility/2006" xmlns:o="urn:schemas-microsoft-com:office:office" xmlns:r="http://schemas.openxmlformats.org/officeDocument/2006/relationships" xmlns:m="http://schemas.openxmlformats.org/officeDocument/2006/math" xmlns:v="urn:schemas-microsoft-com:vml" xmlns:wp14="http://schemas.microsoft.com/office/word/2010/wordprocessingDrawing" xmlns:wp="http://schemas.openxmlformats.org/drawingml/2006/wordprocessingDrawing" xmlns:w10="urn:schemas-microsoft-com:office:word" xmlns:w="http://schemas.openxmlformats.org/wordprocessingml/2006/main" xmlns:w14="http://schemas.microsoft.com/office/word/2010/wordml" xmlns:wpg="http://schemas.microsoft.com/office/word/2010/wordprocessingGroup" xmlns:wpi="http://schemas.microsoft.com/office/word/2010/wordprocessingInk" xmlns:wne="http://schemas.microsoft.com/office/word/2006/wordml" xmlns:wps="http://schemas.microsoft.com/office/word/2010/wordprocessingShape" mc:Ignorable="w14 wp14">
+<w:endnotes xmlns:wpc="http://schemas.microsoft.com/office/word/2010/wordprocessingCanvas" xmlns:mo="http://schemas.microsoft.com/office/mac/office/2008/main" xmlns:mc="http://schemas.openxmlformats.org/markup-compatibility/2006" xmlns:mv="urn:schemas-microsoft-com:mac:vml" xmlns:o="urn:schemas-microsoft-com:office:office" xmlns:r="http://schemas.openxmlformats.org/officeDocument/2006/relationships" xmlns:m="http://schemas.openxmlformats.org/officeDocument/2006/math" xmlns:v="urn:schemas-microsoft-com:vml" xmlns:wp14="http://schemas.microsoft.com/office/word/2010/wordprocessingDrawing" xmlns:wp="http://schemas.openxmlformats.org/drawingml/2006/wordprocessingDrawing" xmlns:w10="urn:schemas-microsoft-com:office:word" xmlns:w="http://schemas.openxmlformats.org/wordprocessingml/2006/main" xmlns:w14="http://schemas.microsoft.com/office/word/2010/wordml" xmlns:wpg="http://schemas.microsoft.com/office/word/2010/wordprocessingGroup" xmlns:wpi="http://schemas.microsoft.com/office/word/2010/wordprocessingInk" xmlns:wne="http://schemas.microsoft.com/office/word/2006/wordml" xmlns:wps="http://schemas.microsoft.com/office/word/2010/wordprocessingShape" mc:Ignorable="w14 wp14">
   <w:endnote w:type="separator" w:id="-1">
     <w:p>
       <w:r>
@@ -2132,7 +2105,7 @@
 </file>
 
 <file path=word/footer1.xml><?xml version="1.0" encoding="utf-8"?>
-<w:ftr xmlns:wpc="http://schemas.microsoft.com/office/word/2010/wordprocessingCanvas" xmlns:mc="http://schemas.openxmlformats.org/markup-compatibility/2006" xmlns:o="urn:schemas-microsoft-com:office:office" xmlns:r="http://schemas.openxmlformats.org/officeDocument/2006/relationships" xmlns:m="http://schemas.openxmlformats.org/officeDocument/2006/math" xmlns:v="urn:schemas-microsoft-com:vml" xmlns:wp14="http://schemas.microsoft.com/office/word/2010/wordprocessingDrawing" xmlns:wp="http://schemas.openxmlformats.org/drawingml/2006/wordprocessingDrawing" xmlns:w10="urn:schemas-microsoft-com:office:word" xmlns:w="http://schemas.openxmlformats.org/wordprocessingml/2006/main" xmlns:w14="http://schemas.microsoft.com/office/word/2010/wordml" xmlns:wpg="http://schemas.microsoft.com/office/word/2010/wordprocessingGroup" xmlns:wpi="http://schemas.microsoft.com/office/word/2010/wordprocessingInk" xmlns:wne="http://schemas.microsoft.com/office/word/2006/wordml" xmlns:wps="http://schemas.microsoft.com/office/word/2010/wordprocessingShape" mc:Ignorable="w14 wp14">
+<w:ftr xmlns:wpc="http://schemas.microsoft.com/office/word/2010/wordprocessingCanvas" xmlns:mo="http://schemas.microsoft.com/office/mac/office/2008/main" xmlns:mc="http://schemas.openxmlformats.org/markup-compatibility/2006" xmlns:mv="urn:schemas-microsoft-com:mac:vml" xmlns:o="urn:schemas-microsoft-com:office:office" xmlns:r="http://schemas.openxmlformats.org/officeDocument/2006/relationships" xmlns:m="http://schemas.openxmlformats.org/officeDocument/2006/math" xmlns:v="urn:schemas-microsoft-com:vml" xmlns:wp14="http://schemas.microsoft.com/office/word/2010/wordprocessingDrawing" xmlns:wp="http://schemas.openxmlformats.org/drawingml/2006/wordprocessingDrawing" xmlns:w10="urn:schemas-microsoft-com:office:word" xmlns:w="http://schemas.openxmlformats.org/wordprocessingml/2006/main" xmlns:w14="http://schemas.microsoft.com/office/word/2010/wordml" xmlns:wpg="http://schemas.microsoft.com/office/word/2010/wordprocessingGroup" xmlns:wpi="http://schemas.microsoft.com/office/word/2010/wordprocessingInk" xmlns:wne="http://schemas.microsoft.com/office/word/2006/wordml" xmlns:wps="http://schemas.microsoft.com/office/word/2010/wordprocessingShape" mc:Ignorable="w14 wp14">
   <w:p>
     <w:pPr>
       <w:pStyle w:val="a5"/>
@@ -2166,7 +2139,7 @@
         <w:noProof/>
         <w:lang w:val="en-US"/>
       </w:rPr>
-      <w:t>1</w:t>
+      <w:t>2</w:t>
     </w:r>
     <w:r>
       <w:rPr>
@@ -2180,68 +2153,6 @@
         <w:lang w:val="en-US"/>
       </w:rPr>
       <w:t xml:space="preserve">                                   </w:t>
-    </w:r>
-    <w:r>
-      <w:rPr>
-        <w:b/>
-      </w:rPr>
-      <w:t>к</w:t>
-    </w:r>
-    <w:r>
-      <w:rPr>
-        <w:b/>
-        <w:lang w:val="en-US"/>
-      </w:rPr>
-      <w:t xml:space="preserve"> </w:t>
-    </w:r>
-    <w:r>
-      <w:rPr>
-        <w:b/>
-      </w:rPr>
-      <w:t>запросу</w:t>
-    </w:r>
-    <w:r>
-      <w:rPr>
-        <w:b/>
-        <w:lang w:val="en-US"/>
-      </w:rPr>
-      <w:t xml:space="preserve"> № </w:t>
-    </w:r>
-    <w:r>
-      <w:rPr>
-        <w:b/>
-        <w:u w:val="single"/>
-        <w:lang w:val="en-US"/>
-      </w:rPr>
-      <w:t>v_ReceptionCode</w:t>
-    </w:r>
-    <w:r>
-      <w:rPr>
-        <w:b/>
-        <w:lang w:val="en-US"/>
-      </w:rPr>
-      <w:t xml:space="preserve"> </w:t>
-    </w:r>
-    <w:r>
-      <w:rPr>
-        <w:b/>
-      </w:rPr>
-      <w:t>от</w:t>
-    </w:r>
-    <w:r>
-      <w:rPr>
-        <w:b/>
-        <w:lang w:val="en-US"/>
-      </w:rPr>
-      <w:t xml:space="preserve">  </w:t>
-    </w:r>
-    <w:r>
-      <w:rPr>
-        <w:b/>
-        <w:u w:val="single"/>
-        <w:lang w:val="en-US"/>
-      </w:rPr>
-      <w:t>v_CurrentDate</w:t>
     </w:r>
   </w:p>
   <w:p>
@@ -2262,7 +2173,7 @@
 </file>
 
 <file path=word/footnotes.xml><?xml version="1.0" encoding="utf-8"?>
-<w:footnotes xmlns:wpc="http://schemas.microsoft.com/office/word/2010/wordprocessingCanvas" xmlns:mc="http://schemas.openxmlformats.org/markup-compatibility/2006" xmlns:o="urn:schemas-microsoft-com:office:office" xmlns:r="http://schemas.openxmlformats.org/officeDocument/2006/relationships" xmlns:m="http://schemas.openxmlformats.org/officeDocument/2006/math" xmlns:v="urn:schemas-microsoft-com:vml" xmlns:wp14="http://schemas.microsoft.com/office/word/2010/wordprocessingDrawing" xmlns:wp="http://schemas.openxmlformats.org/drawingml/2006/wordprocessingDrawing" xmlns:w10="urn:schemas-microsoft-com:office:word" xmlns:w="http://schemas.openxmlformats.org/wordprocessingml/2006/main" xmlns:w14="http://schemas.microsoft.com/office/word/2010/wordml" xmlns:wpg="http://schemas.microsoft.com/office/word/2010/wordprocessingGroup" xmlns:wpi="http://schemas.microsoft.com/office/word/2010/wordprocessingInk" xmlns:wne="http://schemas.microsoft.com/office/word/2006/wordml" xmlns:wps="http://schemas.microsoft.com/office/word/2010/wordprocessingShape" mc:Ignorable="w14 wp14">
+<w:footnotes xmlns:wpc="http://schemas.microsoft.com/office/word/2010/wordprocessingCanvas" xmlns:mo="http://schemas.microsoft.com/office/mac/office/2008/main" xmlns:mc="http://schemas.openxmlformats.org/markup-compatibility/2006" xmlns:mv="urn:schemas-microsoft-com:mac:vml" xmlns:o="urn:schemas-microsoft-com:office:office" xmlns:r="http://schemas.openxmlformats.org/officeDocument/2006/relationships" xmlns:m="http://schemas.openxmlformats.org/officeDocument/2006/math" xmlns:v="urn:schemas-microsoft-com:vml" xmlns:wp14="http://schemas.microsoft.com/office/word/2010/wordprocessingDrawing" xmlns:wp="http://schemas.openxmlformats.org/drawingml/2006/wordprocessingDrawing" xmlns:w10="urn:schemas-microsoft-com:office:word" xmlns:w="http://schemas.openxmlformats.org/wordprocessingml/2006/main" xmlns:w14="http://schemas.microsoft.com/office/word/2010/wordml" xmlns:wpg="http://schemas.microsoft.com/office/word/2010/wordprocessingGroup" xmlns:wpi="http://schemas.microsoft.com/office/word/2010/wordprocessingInk" xmlns:wne="http://schemas.microsoft.com/office/word/2006/wordml" xmlns:wps="http://schemas.microsoft.com/office/word/2010/wordprocessingShape" mc:Ignorable="w14 wp14">
   <w:footnote w:type="separator" w:id="-1">
     <w:p>
       <w:r>
@@ -2281,7 +2192,7 @@
 </file>
 
 <file path=word/numbering.xml><?xml version="1.0" encoding="utf-8"?>
-<w:numbering xmlns:wpc="http://schemas.microsoft.com/office/word/2010/wordprocessingCanvas" xmlns:mc="http://schemas.openxmlformats.org/markup-compatibility/2006" xmlns:o="urn:schemas-microsoft-com:office:office" xmlns:r="http://schemas.openxmlformats.org/officeDocument/2006/relationships" xmlns:m="http://schemas.openxmlformats.org/officeDocument/2006/math" xmlns:v="urn:schemas-microsoft-com:vml" xmlns:wp14="http://schemas.microsoft.com/office/word/2010/wordprocessingDrawing" xmlns:wp="http://schemas.openxmlformats.org/drawingml/2006/wordprocessingDrawing" xmlns:w10="urn:schemas-microsoft-com:office:word" xmlns:w="http://schemas.openxmlformats.org/wordprocessingml/2006/main" xmlns:w14="http://schemas.microsoft.com/office/word/2010/wordml" xmlns:wpg="http://schemas.microsoft.com/office/word/2010/wordprocessingGroup" xmlns:wpi="http://schemas.microsoft.com/office/word/2010/wordprocessingInk" xmlns:wne="http://schemas.microsoft.com/office/word/2006/wordml" xmlns:wps="http://schemas.microsoft.com/office/word/2010/wordprocessingShape" mc:Ignorable="w14 wp14">
+<w:numbering xmlns:wpc="http://schemas.microsoft.com/office/word/2010/wordprocessingCanvas" xmlns:mo="http://schemas.microsoft.com/office/mac/office/2008/main" xmlns:mc="http://schemas.openxmlformats.org/markup-compatibility/2006" xmlns:mv="urn:schemas-microsoft-com:mac:vml" xmlns:o="urn:schemas-microsoft-com:office:office" xmlns:r="http://schemas.openxmlformats.org/officeDocument/2006/relationships" xmlns:m="http://schemas.openxmlformats.org/officeDocument/2006/math" xmlns:v="urn:schemas-microsoft-com:vml" xmlns:wp14="http://schemas.microsoft.com/office/word/2010/wordprocessingDrawing" xmlns:wp="http://schemas.openxmlformats.org/drawingml/2006/wordprocessingDrawing" xmlns:w10="urn:schemas-microsoft-com:office:word" xmlns:w="http://schemas.openxmlformats.org/wordprocessingml/2006/main" xmlns:w14="http://schemas.microsoft.com/office/word/2010/wordml" xmlns:wpg="http://schemas.microsoft.com/office/word/2010/wordprocessingGroup" xmlns:wpi="http://schemas.microsoft.com/office/word/2010/wordprocessingInk" xmlns:wne="http://schemas.microsoft.com/office/word/2006/wordml" xmlns:wps="http://schemas.microsoft.com/office/word/2010/wordprocessingShape" mc:Ignorable="w14 wp14">
   <w:abstractNum w:abstractNumId="0">
     <w:nsid w:val="33F043AF"/>
     <w:multiLevelType w:val="hybridMultilevel"/>
@@ -2411,7 +2322,7 @@
     </w:rPrDefault>
     <w:pPrDefault/>
   </w:docDefaults>
-  <w:latentStyles w:defLockedState="0" w:defUIPriority="99" w:defSemiHidden="1" w:defUnhideWhenUsed="1" w:defQFormat="0" w:count="267">
+  <w:latentStyles w:defLockedState="0" w:defUIPriority="99" w:defSemiHidden="1" w:defUnhideWhenUsed="1" w:defQFormat="0" w:count="276">
     <w:lsdException w:name="Normal" w:semiHidden="0" w:uiPriority="0" w:unhideWhenUsed="0" w:qFormat="1"/>
     <w:lsdException w:name="heading 1" w:semiHidden="0" w:uiPriority="9" w:unhideWhenUsed="0" w:qFormat="1"/>
     <w:lsdException w:name="heading 2" w:uiPriority="9" w:qFormat="1"/>
@@ -2687,7 +2598,7 @@
 </file>
 
 <file path=word/stylesWithEffects.xml><?xml version="1.0" encoding="utf-8"?>
-<w:styles xmlns:wpc="http://schemas.microsoft.com/office/word/2010/wordprocessingCanvas" xmlns:mc="http://schemas.openxmlformats.org/markup-compatibility/2006" xmlns:o="urn:schemas-microsoft-com:office:office" xmlns:r="http://schemas.openxmlformats.org/officeDocument/2006/relationships" xmlns:m="http://schemas.openxmlformats.org/officeDocument/2006/math" xmlns:v="urn:schemas-microsoft-com:vml" xmlns:wp14="http://schemas.microsoft.com/office/word/2010/wordprocessingDrawing" xmlns:wp="http://schemas.openxmlformats.org/drawingml/2006/wordprocessingDrawing" xmlns:w10="urn:schemas-microsoft-com:office:word" xmlns:w="http://schemas.openxmlformats.org/wordprocessingml/2006/main" xmlns:w14="http://schemas.microsoft.com/office/word/2010/wordml" xmlns:wpg="http://schemas.microsoft.com/office/word/2010/wordprocessingGroup" xmlns:wpi="http://schemas.microsoft.com/office/word/2010/wordprocessingInk" xmlns:wne="http://schemas.microsoft.com/office/word/2006/wordml" xmlns:wps="http://schemas.microsoft.com/office/word/2010/wordprocessingShape" mc:Ignorable="w14 wp14">
+<w:styles xmlns:wpc="http://schemas.microsoft.com/office/word/2010/wordprocessingCanvas" xmlns:mo="http://schemas.microsoft.com/office/mac/office/2008/main" xmlns:mc="http://schemas.openxmlformats.org/markup-compatibility/2006" xmlns:mv="urn:schemas-microsoft-com:mac:vml" xmlns:o="urn:schemas-microsoft-com:office:office" xmlns:r="http://schemas.openxmlformats.org/officeDocument/2006/relationships" xmlns:m="http://schemas.openxmlformats.org/officeDocument/2006/math" xmlns:v="urn:schemas-microsoft-com:vml" xmlns:wp14="http://schemas.microsoft.com/office/word/2010/wordprocessingDrawing" xmlns:wp="http://schemas.openxmlformats.org/drawingml/2006/wordprocessingDrawing" xmlns:w10="urn:schemas-microsoft-com:office:word" xmlns:w="http://schemas.openxmlformats.org/wordprocessingml/2006/main" xmlns:w14="http://schemas.microsoft.com/office/word/2010/wordml" xmlns:wpg="http://schemas.microsoft.com/office/word/2010/wordprocessingGroup" xmlns:wpi="http://schemas.microsoft.com/office/word/2010/wordprocessingInk" xmlns:wne="http://schemas.microsoft.com/office/word/2006/wordml" xmlns:wps="http://schemas.microsoft.com/office/word/2010/wordprocessingShape" mc:Ignorable="w14 wp14">
   <w:docDefaults>
     <w:rPrDefault>
       <w:rPr>
@@ -2697,7 +2608,7 @@
     </w:rPrDefault>
     <w:pPrDefault/>
   </w:docDefaults>
-  <w:latentStyles w:defLockedState="0" w:defUIPriority="99" w:defSemiHidden="1" w:defUnhideWhenUsed="1" w:defQFormat="0" w:count="267">
+  <w:latentStyles w:defLockedState="0" w:defUIPriority="99" w:defSemiHidden="1" w:defUnhideWhenUsed="1" w:defQFormat="0" w:count="276">
     <w:lsdException w:name="Normal" w:semiHidden="0" w:uiPriority="0" w:unhideWhenUsed="0" w:qFormat="1"/>
     <w:lsdException w:name="heading 1" w:semiHidden="0" w:uiPriority="9" w:unhideWhenUsed="0" w:qFormat="1"/>
     <w:lsdException w:name="heading 2" w:uiPriority="9" w:qFormat="1"/>
@@ -3260,7 +3171,7 @@
 </file>
 
 <file path=customXml/itemProps1.xml><?xml version="1.0" encoding="utf-8"?>
-<ds:datastoreItem xmlns:ds="http://schemas.openxmlformats.org/officeDocument/2006/customXml" ds:itemID="{93C9D36B-8130-42C3-8A61-5EB717DDADE2}">
+<ds:datastoreItem xmlns:ds="http://schemas.openxmlformats.org/officeDocument/2006/customXml" ds:itemID="{A6364010-3FDF-ED49-8EE1-511BE5B012BE}">
   <ds:schemaRefs>
     <ds:schemaRef ds:uri="http://schemas.openxmlformats.org/officeDocument/2006/bibliography"/>
   </ds:schemaRefs>

</xml_diff>

<commit_message>
little fix in printing, filter RealtyObjects
</commit_message>
<xml_diff>
--- a/src/main/templates/request.docx
+++ b/src/main/templates/request.docx
@@ -1,6 +1,6 @@
 
 <file path=word/document.xml><?xml version="1.0" encoding="utf-8"?>
-<w:document xmlns:wpc="http://schemas.microsoft.com/office/word/2010/wordprocessingCanvas" xmlns:mo="http://schemas.microsoft.com/office/mac/office/2008/main" xmlns:mc="http://schemas.openxmlformats.org/markup-compatibility/2006" xmlns:mv="urn:schemas-microsoft-com:mac:vml" xmlns:o="urn:schemas-microsoft-com:office:office" xmlns:r="http://schemas.openxmlformats.org/officeDocument/2006/relationships" xmlns:m="http://schemas.openxmlformats.org/officeDocument/2006/math" xmlns:v="urn:schemas-microsoft-com:vml" xmlns:wp14="http://schemas.microsoft.com/office/word/2010/wordprocessingDrawing" xmlns:wp="http://schemas.openxmlformats.org/drawingml/2006/wordprocessingDrawing" xmlns:w10="urn:schemas-microsoft-com:office:word" xmlns:w="http://schemas.openxmlformats.org/wordprocessingml/2006/main" xmlns:w14="http://schemas.microsoft.com/office/word/2010/wordml" xmlns:wpg="http://schemas.microsoft.com/office/word/2010/wordprocessingGroup" xmlns:wpi="http://schemas.microsoft.com/office/word/2010/wordprocessingInk" xmlns:wne="http://schemas.microsoft.com/office/word/2006/wordml" xmlns:wps="http://schemas.microsoft.com/office/word/2010/wordprocessingShape" mc:Ignorable="w14 wp14">
+<w:document xmlns:wpc="http://schemas.microsoft.com/office/word/2010/wordprocessingCanvas" xmlns:mc="http://schemas.openxmlformats.org/markup-compatibility/2006" xmlns:o="urn:schemas-microsoft-com:office:office" xmlns:r="http://schemas.openxmlformats.org/officeDocument/2006/relationships" xmlns:m="http://schemas.openxmlformats.org/officeDocument/2006/math" xmlns:v="urn:schemas-microsoft-com:vml" xmlns:wp14="http://schemas.microsoft.com/office/word/2010/wordprocessingDrawing" xmlns:wp="http://schemas.openxmlformats.org/drawingml/2006/wordprocessingDrawing" xmlns:w10="urn:schemas-microsoft-com:office:word" xmlns:w="http://schemas.openxmlformats.org/wordprocessingml/2006/main" xmlns:w14="http://schemas.microsoft.com/office/word/2010/wordml" xmlns:wpg="http://schemas.microsoft.com/office/word/2010/wordprocessingGroup" xmlns:wpi="http://schemas.microsoft.com/office/word/2010/wordprocessingInk" xmlns:wne="http://schemas.microsoft.com/office/word/2006/wordml" xmlns:wps="http://schemas.microsoft.com/office/word/2010/wordprocessingShape" mc:Ignorable="w14 wp14">
   <w:body>
     <w:p>
       <w:pPr>
@@ -113,7 +113,6 @@
               </w:rPr>
               <w:t xml:space="preserve">№ </w:t>
             </w:r>
-            <w:proofErr w:type="spellStart"/>
             <w:r>
               <w:rPr>
                 <w:sz w:val="24"/>
@@ -121,17 +120,7 @@
                 <w:u w:val="single"/>
                 <w:lang w:val="en-US"/>
               </w:rPr>
-              <w:t>v_ReceptionCode</w:t>
-            </w:r>
-            <w:proofErr w:type="spellEnd"/>
-            <w:r>
-              <w:rPr>
-                <w:sz w:val="24"/>
-                <w:szCs w:val="24"/>
-                <w:u w:val="single"/>
-                <w:lang w:val="en-US"/>
-              </w:rPr>
-              <w:t xml:space="preserve"> </w:t>
+              <w:t xml:space="preserve">v_ReceptionCode </w:t>
             </w:r>
             <w:r>
               <w:rPr>
@@ -149,19 +138,8 @@
                 <w:lang w:val="en-US"/>
               </w:rPr>
               <w:softHyphen/>
-              <w:t xml:space="preserve"> </w:t>
+              <w:t xml:space="preserve"> v_CurrentDate</w:t>
             </w:r>
-            <w:proofErr w:type="spellStart"/>
-            <w:r>
-              <w:rPr>
-                <w:sz w:val="24"/>
-                <w:szCs w:val="24"/>
-                <w:u w:val="single"/>
-                <w:lang w:val="en-US"/>
-              </w:rPr>
-              <w:t>v_CurrentDate</w:t>
-            </w:r>
-            <w:proofErr w:type="spellEnd"/>
           </w:p>
         </w:tc>
       </w:tr>
@@ -315,7 +293,6 @@
                 <w:lang w:val="en-US"/>
               </w:rPr>
             </w:pPr>
-            <w:proofErr w:type="spellStart"/>
             <w:r>
               <w:rPr>
                 <w:bCs/>
@@ -325,7 +302,6 @@
               </w:rPr>
               <w:t>v_Applicator_Names</w:t>
             </w:r>
-            <w:proofErr w:type="spellEnd"/>
           </w:p>
           <w:p>
             <w:pPr>
@@ -422,7 +398,6 @@
         </w:rPr>
         <w:t xml:space="preserve">– </w:t>
       </w:r>
-      <w:proofErr w:type="spellStart"/>
       <w:r>
         <w:rPr>
           <w:b/>
@@ -432,7 +407,6 @@
         </w:rPr>
         <w:t>v_Service</w:t>
       </w:r>
-      <w:proofErr w:type="spellEnd"/>
     </w:p>
     <w:p>
       <w:pPr>
@@ -494,300 +468,254 @@
           <w:szCs w:val="22"/>
           <w:u w:val="single"/>
         </w:rPr>
-        <w:t xml:space="preserve">Перечень документов указан в расписке </w:t>
-      </w:r>
-      <w:proofErr w:type="spellStart"/>
-      <w:r>
+        <w:t>Перечень документов указан в расписке Росреестра.</w:t>
+      </w:r>
+    </w:p>
+    <w:p>
+      <w:pPr>
+        <w:ind w:firstLine="284"/>
+        <w:jc w:val="both"/>
         <w:rPr>
           <w:b/>
           <w:sz w:val="22"/>
           <w:szCs w:val="22"/>
+        </w:rPr>
+      </w:pPr>
+      <w:bookmarkStart w:id="0" w:name="_GoBack"/>
+      <w:bookmarkEnd w:id="0"/>
+    </w:p>
+    <w:p>
+      <w:pPr>
+        <w:ind w:firstLine="284"/>
+        <w:jc w:val="both"/>
+        <w:rPr>
+          <w:sz w:val="24"/>
+          <w:szCs w:val="24"/>
           <w:u w:val="single"/>
         </w:rPr>
-        <w:t>Росреестра</w:t>
-      </w:r>
-      <w:proofErr w:type="spellEnd"/>
+      </w:pPr>
+      <w:r>
+        <w:rPr>
+          <w:sz w:val="24"/>
+          <w:szCs w:val="24"/>
+        </w:rPr>
+        <w:t xml:space="preserve">Дата получения результата услуги в МФЦ </w:t>
+      </w:r>
+      <w:r>
+        <w:rPr>
+          <w:sz w:val="24"/>
+          <w:szCs w:val="24"/>
+          <w:u w:val="single"/>
+          <w:lang w:val="en-US"/>
+        </w:rPr>
+        <w:t>v_ToIssueDate</w:t>
+      </w:r>
+    </w:p>
+    <w:p>
+      <w:pPr>
+        <w:ind w:firstLine="284"/>
+        <w:jc w:val="both"/>
+        <w:rPr>
+          <w:sz w:val="22"/>
+          <w:szCs w:val="22"/>
+        </w:rPr>
+      </w:pPr>
+      <w:r>
+        <w:rPr>
+          <w:sz w:val="24"/>
+          <w:szCs w:val="24"/>
+        </w:rPr>
+        <w:t xml:space="preserve">График приема заявителей:  ПН-ЧТ </w:t>
+      </w:r>
       <w:r>
         <w:rPr>
           <w:b/>
+          <w:sz w:val="24"/>
+          <w:szCs w:val="24"/>
+        </w:rPr>
+        <w:t xml:space="preserve">с 8 ч. 30 мин.  до  17 ч. 30 мин.; </w:t>
+      </w:r>
+      <w:r>
+        <w:rPr>
+          <w:sz w:val="24"/>
+          <w:szCs w:val="24"/>
+        </w:rPr>
+        <w:t xml:space="preserve">ПТ  </w:t>
+      </w:r>
+      <w:r>
+        <w:rPr>
+          <w:b/>
+          <w:sz w:val="24"/>
+          <w:szCs w:val="24"/>
+        </w:rPr>
+        <w:t>с 8 ч. 30 мин.  до  16 ч. 45 мин.;</w:t>
+      </w:r>
+      <w:r>
+        <w:rPr>
+          <w:sz w:val="24"/>
+          <w:szCs w:val="24"/>
+        </w:rPr>
+        <w:t xml:space="preserve"> СБ.  </w:t>
+      </w:r>
+      <w:r>
+        <w:rPr>
+          <w:b/>
+          <w:sz w:val="24"/>
+          <w:szCs w:val="24"/>
+        </w:rPr>
+        <w:t>с 8 ч с 30 мин.   до   13 ч. 00 мин</w:t>
+      </w:r>
+      <w:r>
+        <w:rPr>
+          <w:sz w:val="24"/>
+          <w:szCs w:val="24"/>
+        </w:rPr>
+        <w:t>.</w:t>
+      </w:r>
+    </w:p>
+    <w:p>
+      <w:pPr>
+        <w:adjustRightInd w:val="0"/>
+        <w:spacing w:line="228" w:lineRule="auto"/>
+        <w:ind w:firstLine="284"/>
+        <w:jc w:val="both"/>
+        <w:outlineLvl w:val="1"/>
+        <w:rPr>
+          <w:b/>
+          <w:sz w:val="24"/>
+          <w:szCs w:val="24"/>
+        </w:rPr>
+      </w:pPr>
+    </w:p>
+    <w:p>
+      <w:pPr>
+        <w:adjustRightInd w:val="0"/>
+        <w:spacing w:line="228" w:lineRule="auto"/>
+        <w:ind w:firstLine="284"/>
+        <w:jc w:val="both"/>
+        <w:outlineLvl w:val="1"/>
+        <w:rPr>
+          <w:sz w:val="24"/>
+          <w:szCs w:val="24"/>
+        </w:rPr>
+      </w:pPr>
+      <w:r>
+        <w:rPr>
+          <w:sz w:val="24"/>
+          <w:szCs w:val="24"/>
+        </w:rPr>
+        <w:t>Заявитель предупрежден о возможном отказе органа в предоставлении услуги в связи с отсу</w:t>
+      </w:r>
+      <w:r>
+        <w:rPr>
+          <w:sz w:val="24"/>
+          <w:szCs w:val="24"/>
+        </w:rPr>
+        <w:t>т</w:t>
+      </w:r>
+      <w:r>
+        <w:rPr>
+          <w:sz w:val="24"/>
+          <w:szCs w:val="24"/>
+        </w:rPr>
+        <w:t xml:space="preserve">ствием необходимых документов, дефекта документа </w:t>
+      </w:r>
+    </w:p>
+    <w:p>
+      <w:pPr>
+        <w:spacing w:line="228" w:lineRule="auto"/>
+        <w:jc w:val="both"/>
+        <w:rPr>
+          <w:sz w:val="24"/>
+          <w:szCs w:val="24"/>
+        </w:rPr>
+      </w:pPr>
+      <w:r>
+        <w:rPr>
+          <w:sz w:val="24"/>
+          <w:szCs w:val="24"/>
+        </w:rPr>
+        <w:t>___________________________________________________________________________________</w:t>
+      </w:r>
+    </w:p>
+    <w:p>
+      <w:pPr>
+        <w:spacing w:line="228" w:lineRule="auto"/>
+        <w:jc w:val="center"/>
+        <w:rPr>
+          <w:sz w:val="24"/>
+          <w:szCs w:val="24"/>
+        </w:rPr>
+      </w:pPr>
+    </w:p>
+    <w:p>
+      <w:pPr>
+        <w:spacing w:line="228" w:lineRule="auto"/>
+        <w:rPr>
+          <w:sz w:val="24"/>
+          <w:szCs w:val="24"/>
+        </w:rPr>
+      </w:pPr>
+      <w:r>
+        <w:rPr>
           <w:sz w:val="22"/>
           <w:szCs w:val="22"/>
           <w:u w:val="single"/>
         </w:rPr>
-        <w:t>.</w:t>
-      </w:r>
-    </w:p>
-    <w:p>
-      <w:pPr>
-        <w:ind w:firstLine="284"/>
-        <w:jc w:val="both"/>
-        <w:rPr>
-          <w:b/>
-          <w:sz w:val="22"/>
-          <w:szCs w:val="22"/>
-        </w:rPr>
-      </w:pPr>
-    </w:p>
-    <w:p>
-      <w:pPr>
-        <w:ind w:firstLine="284"/>
-        <w:jc w:val="both"/>
+        <w:t>v_Repres_or_Applicator</w:t>
+      </w:r>
+    </w:p>
+    <w:p>
+      <w:pPr>
+        <w:spacing w:line="228" w:lineRule="auto"/>
+        <w:jc w:val="center"/>
+        <w:rPr>
+          <w:sz w:val="24"/>
+          <w:szCs w:val="24"/>
+        </w:rPr>
+      </w:pPr>
+    </w:p>
+    <w:p>
+      <w:pPr>
+        <w:spacing w:line="228" w:lineRule="auto"/>
+        <w:jc w:val="center"/>
+        <w:rPr>
+          <w:sz w:val="24"/>
+          <w:szCs w:val="24"/>
+          <w:vertAlign w:val="superscript"/>
+        </w:rPr>
+      </w:pPr>
+      <w:r>
+        <w:rPr>
+          <w:sz w:val="24"/>
+          <w:szCs w:val="24"/>
+          <w:vertAlign w:val="superscript"/>
+        </w:rPr>
+        <w:t xml:space="preserve"> (Собственноручно написанные фамилия, имя, отчество заявителя, его подпись, дата)</w:t>
+      </w:r>
+    </w:p>
+    <w:p>
+      <w:pPr>
+        <w:jc w:val="both"/>
+        <w:rPr>
+          <w:sz w:val="24"/>
+          <w:szCs w:val="24"/>
+        </w:rPr>
+      </w:pPr>
+      <w:r>
+        <w:rPr>
+          <w:sz w:val="24"/>
+          <w:szCs w:val="24"/>
+        </w:rPr>
+        <w:t>v_Operator _______________________</w:t>
+      </w:r>
+      <w:r>
         <w:rPr>
           <w:sz w:val="24"/>
           <w:szCs w:val="24"/>
           <w:u w:val="single"/>
         </w:rPr>
-      </w:pPr>
-      <w:r>
-        <w:rPr>
-          <w:sz w:val="24"/>
-          <w:szCs w:val="24"/>
-        </w:rPr>
-        <w:t xml:space="preserve">Дата получения результата услуги в МФЦ </w:t>
-      </w:r>
-      <w:r>
-        <w:rPr>
-          <w:sz w:val="24"/>
-          <w:szCs w:val="24"/>
-          <w:u w:val="single"/>
-        </w:rPr>
-        <w:t>_____________ г.</w:t>
-      </w:r>
-    </w:p>
-    <w:p>
-      <w:pPr>
-        <w:ind w:firstLine="284"/>
-        <w:jc w:val="both"/>
-        <w:rPr>
-          <w:sz w:val="22"/>
-          <w:szCs w:val="22"/>
-        </w:rPr>
-      </w:pPr>
-      <w:r>
-        <w:rPr>
-          <w:sz w:val="24"/>
-          <w:szCs w:val="24"/>
-        </w:rPr>
-        <w:t xml:space="preserve">График приема заявителей:  ПН-ЧТ </w:t>
-      </w:r>
-      <w:r>
-        <w:rPr>
-          <w:b/>
-          <w:sz w:val="24"/>
-          <w:szCs w:val="24"/>
-        </w:rPr>
-        <w:t xml:space="preserve">с 8 ч. 30 мин.  до  17 ч. 30 мин.; </w:t>
-      </w:r>
-      <w:r>
-        <w:rPr>
-          <w:sz w:val="24"/>
-          <w:szCs w:val="24"/>
-        </w:rPr>
-        <w:t xml:space="preserve">ПТ  </w:t>
-      </w:r>
-      <w:r>
-        <w:rPr>
-          <w:b/>
-          <w:sz w:val="24"/>
-          <w:szCs w:val="24"/>
-        </w:rPr>
-        <w:t>с 8 ч. 30 мин.  до  16 ч. 45 мин.;</w:t>
-      </w:r>
-      <w:r>
-        <w:rPr>
-          <w:sz w:val="24"/>
-          <w:szCs w:val="24"/>
-        </w:rPr>
-        <w:t xml:space="preserve"> СБ.  </w:t>
-      </w:r>
-      <w:r>
-        <w:rPr>
-          <w:b/>
-          <w:sz w:val="24"/>
-          <w:szCs w:val="24"/>
-        </w:rPr>
-        <w:t>с 8 ч с 30 мин.   до   13 ч. 00 мин</w:t>
-      </w:r>
-      <w:r>
-        <w:rPr>
-          <w:sz w:val="24"/>
-          <w:szCs w:val="24"/>
-        </w:rPr>
-        <w:t>.</w:t>
-      </w:r>
-    </w:p>
-    <w:p>
-      <w:pPr>
-        <w:adjustRightInd w:val="0"/>
-        <w:spacing w:line="228" w:lineRule="auto"/>
-        <w:ind w:firstLine="284"/>
-        <w:jc w:val="both"/>
-        <w:outlineLvl w:val="1"/>
-        <w:rPr>
-          <w:b/>
-          <w:sz w:val="24"/>
-          <w:szCs w:val="24"/>
-        </w:rPr>
-      </w:pPr>
-    </w:p>
-    <w:p>
-      <w:pPr>
-        <w:adjustRightInd w:val="0"/>
-        <w:spacing w:line="228" w:lineRule="auto"/>
-        <w:ind w:firstLine="284"/>
-        <w:jc w:val="both"/>
-        <w:outlineLvl w:val="1"/>
-        <w:rPr>
-          <w:sz w:val="24"/>
-          <w:szCs w:val="24"/>
-        </w:rPr>
-      </w:pPr>
-      <w:r>
-        <w:rPr>
-          <w:sz w:val="24"/>
-          <w:szCs w:val="24"/>
-        </w:rPr>
-        <w:t>Заявитель предупрежден о возможном отказе органа в предоставлении услуги в связи с отсу</w:t>
-      </w:r>
-      <w:r>
-        <w:rPr>
-          <w:sz w:val="24"/>
-          <w:szCs w:val="24"/>
-        </w:rPr>
-        <w:t>т</w:t>
-      </w:r>
-      <w:r>
-        <w:rPr>
-          <w:sz w:val="24"/>
-          <w:szCs w:val="24"/>
-        </w:rPr>
-        <w:t xml:space="preserve">ствием необходимых документов, дефекта документа </w:t>
-      </w:r>
-    </w:p>
-    <w:p>
-      <w:pPr>
-        <w:spacing w:line="228" w:lineRule="auto"/>
-        <w:jc w:val="both"/>
-        <w:rPr>
-          <w:sz w:val="24"/>
-          <w:szCs w:val="24"/>
-        </w:rPr>
-      </w:pPr>
-      <w:r>
-        <w:rPr>
-          <w:sz w:val="24"/>
-          <w:szCs w:val="24"/>
-        </w:rPr>
-        <w:t>___________________________________________________________________________________</w:t>
-      </w:r>
-    </w:p>
-    <w:p>
-      <w:pPr>
-        <w:spacing w:line="228" w:lineRule="auto"/>
-        <w:jc w:val="center"/>
-        <w:rPr>
-          <w:sz w:val="24"/>
-          <w:szCs w:val="24"/>
-        </w:rPr>
-      </w:pPr>
-    </w:p>
-    <w:p>
-      <w:pPr>
-        <w:spacing w:line="228" w:lineRule="auto"/>
-        <w:rPr>
-          <w:sz w:val="24"/>
-          <w:szCs w:val="24"/>
-        </w:rPr>
-      </w:pPr>
-      <w:proofErr w:type="spellStart"/>
-      <w:r>
-        <w:rPr>
-          <w:sz w:val="22"/>
-          <w:szCs w:val="22"/>
-          <w:u w:val="single"/>
-        </w:rPr>
-        <w:t>v_Repres_or_Applicator</w:t>
-      </w:r>
-      <w:proofErr w:type="spellEnd"/>
-    </w:p>
-    <w:p>
-      <w:pPr>
-        <w:spacing w:line="228" w:lineRule="auto"/>
-        <w:jc w:val="center"/>
-        <w:rPr>
-          <w:sz w:val="24"/>
-          <w:szCs w:val="24"/>
-        </w:rPr>
-      </w:pPr>
-    </w:p>
-    <w:p>
-      <w:pPr>
-        <w:spacing w:line="228" w:lineRule="auto"/>
-        <w:jc w:val="center"/>
-        <w:rPr>
-          <w:sz w:val="24"/>
-          <w:szCs w:val="24"/>
-          <w:vertAlign w:val="superscript"/>
-        </w:rPr>
-      </w:pPr>
-      <w:r>
-        <w:rPr>
-          <w:sz w:val="24"/>
-          <w:szCs w:val="24"/>
-          <w:vertAlign w:val="superscript"/>
-        </w:rPr>
-        <w:t xml:space="preserve"> </w:t>
-      </w:r>
-      <w:r>
-        <w:rPr>
-          <w:sz w:val="24"/>
-          <w:szCs w:val="24"/>
-          <w:vertAlign w:val="superscript"/>
-        </w:rPr>
-        <w:t>(Собственноручно написанные фамилия, имя, отчество заявителя, его подпись, дата)</w:t>
-      </w:r>
-    </w:p>
-    <w:p>
-      <w:pPr>
-        <w:jc w:val="both"/>
-        <w:rPr>
-          <w:sz w:val="24"/>
-          <w:szCs w:val="24"/>
-        </w:rPr>
-      </w:pPr>
-      <w:proofErr w:type="spellStart"/>
-      <w:r>
-        <w:rPr>
-          <w:sz w:val="24"/>
-          <w:szCs w:val="24"/>
-        </w:rPr>
-        <w:t>v_Operator</w:t>
-      </w:r>
-      <w:proofErr w:type="spellEnd"/>
-      <w:r>
-        <w:rPr>
-          <w:sz w:val="24"/>
-          <w:szCs w:val="24"/>
-        </w:rPr>
-        <w:t xml:space="preserve"> _______________________</w:t>
-      </w:r>
-      <w:proofErr w:type="spellStart"/>
-      <w:r>
-        <w:rPr>
-          <w:sz w:val="24"/>
-          <w:szCs w:val="24"/>
-          <w:u w:val="single"/>
-        </w:rPr>
-        <w:t>v_CurrentDate</w:t>
-      </w:r>
-      <w:proofErr w:type="spellEnd"/>
-      <w:r>
-        <w:rPr>
-          <w:sz w:val="24"/>
-          <w:szCs w:val="24"/>
-          <w:u w:val="single"/>
-        </w:rPr>
-        <w:t>.</w:t>
+        <w:t>v_CurrentDate.</w:t>
       </w:r>
     </w:p>
     <w:p>
@@ -824,23 +752,8 @@
           <w:sz w:val="22"/>
           <w:szCs w:val="22"/>
         </w:rPr>
-        <w:t>Результат предоставления ус</w:t>
-      </w:r>
-      <w:r>
-        <w:rPr>
-          <w:sz w:val="22"/>
-          <w:szCs w:val="22"/>
-        </w:rPr>
-        <w:t>луги хочу получить в МФЦ</w:t>
-      </w:r>
-      <w:r>
-        <w:rPr>
-          <w:sz w:val="22"/>
-          <w:szCs w:val="22"/>
-        </w:rPr>
-        <w:t xml:space="preserve">  </w:t>
-      </w:r>
-      <w:proofErr w:type="spellStart"/>
+        <w:t xml:space="preserve">Результат предоставления услуги хочу получить в МФЦ  </w:t>
+      </w:r>
       <w:r>
         <w:rPr>
           <w:sz w:val="32"/>
@@ -849,20 +762,12 @@
         </w:rPr>
         <w:t>v_Result_in_MFC</w:t>
       </w:r>
-      <w:proofErr w:type="spellEnd"/>
-      <w:r>
-        <w:rPr>
-          <w:sz w:val="22"/>
-          <w:szCs w:val="22"/>
-        </w:rPr>
-        <w:t xml:space="preserve"> </w:t>
-      </w:r>
-      <w:r>
-        <w:rPr>
-          <w:sz w:val="22"/>
-          <w:szCs w:val="22"/>
-        </w:rPr>
-        <w:t xml:space="preserve"> (если да, отметить  значком «</w:t>
+      <w:r>
+        <w:rPr>
+          <w:sz w:val="22"/>
+          <w:szCs w:val="22"/>
+        </w:rPr>
+        <w:t xml:space="preserve">  (если да, отметить  значком «</w:t>
       </w:r>
       <w:r>
         <w:rPr>
@@ -904,27 +809,24 @@
         </w:rPr>
         <w:t xml:space="preserve">Запрос подтверждаю, экземпляр запроса получил </w:t>
       </w:r>
-      <w:bookmarkStart w:id="0" w:name="_GoBack"/>
-      <w:bookmarkEnd w:id="0"/>
-    </w:p>
-    <w:p>
-      <w:pPr>
-        <w:jc w:val="both"/>
-        <w:rPr>
-          <w:sz w:val="22"/>
-          <w:szCs w:val="22"/>
-        </w:rPr>
-      </w:pPr>
-    </w:p>
-    <w:p>
-      <w:pPr>
-        <w:jc w:val="both"/>
-        <w:rPr>
-          <w:sz w:val="22"/>
-          <w:szCs w:val="22"/>
-        </w:rPr>
-      </w:pPr>
-      <w:proofErr w:type="spellStart"/>
+    </w:p>
+    <w:p>
+      <w:pPr>
+        <w:jc w:val="both"/>
+        <w:rPr>
+          <w:sz w:val="22"/>
+          <w:szCs w:val="22"/>
+        </w:rPr>
+      </w:pPr>
+    </w:p>
+    <w:p>
+      <w:pPr>
+        <w:jc w:val="both"/>
+        <w:rPr>
+          <w:sz w:val="22"/>
+          <w:szCs w:val="22"/>
+        </w:rPr>
+      </w:pPr>
       <w:r>
         <w:rPr>
           <w:sz w:val="22"/>
@@ -933,7 +835,6 @@
         </w:rPr>
         <w:t>v_Repres_or_Applicator</w:t>
       </w:r>
-      <w:proofErr w:type="spellEnd"/>
       <w:r>
         <w:rPr>
           <w:sz w:val="22"/>
@@ -1721,12 +1622,11 @@
           <w:noProof/>
           <w:sz w:val="24"/>
           <w:szCs w:val="24"/>
-          <w:lang w:val="en-US"/>
         </w:rPr>
         <mc:AlternateContent>
           <mc:Choice Requires="wps">
             <w:drawing>
-              <wp:anchor distT="0" distB="0" distL="114300" distR="114300" simplePos="0" relativeHeight="251657216" behindDoc="0" locked="0" layoutInCell="1" allowOverlap="1" wp14:anchorId="6AB7A78F" wp14:editId="22A3FEDB">
+              <wp:anchor distT="0" distB="0" distL="114300" distR="114300" simplePos="0" relativeHeight="251657216" behindDoc="0" locked="0" layoutInCell="1" allowOverlap="1">
                 <wp:simplePos x="0" y="0"/>
                 <wp:positionH relativeFrom="column">
                   <wp:posOffset>6447790</wp:posOffset>
@@ -1782,7 +1682,7 @@
               </wp:anchor>
             </w:drawing>
           </mc:Choice>
-          <mc:Fallback>
+          <mc:Fallback xmlns:mv="urn:schemas-microsoft-com:mac:vml" xmlns:mo="http://schemas.microsoft.com/office/mac/office/2008/main">
             <w:pict>
               <v:rect id="Rectangle 9" o:spid="_x0000_s1026" style="position:absolute;margin-left:507.7pt;margin-top:1.6pt;width:10.9pt;height:12pt;z-index:251657216;visibility:visible;mso-wrap-style:square;mso-width-percent:0;mso-height-percent:0;mso-wrap-distance-left:9pt;mso-wrap-distance-top:0;mso-wrap-distance-right:9pt;mso-wrap-distance-bottom:0;mso-position-horizontal:absolute;mso-position-horizontal-relative:text;mso-position-vertical:absolute;mso-position-vertical-relative:text;mso-width-percent:0;mso-height-percent:0;mso-width-relative:page;mso-height-relative:page;v-text-anchor:top" o:gfxdata="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"/>
             </w:pict>
@@ -1794,12 +1694,11 @@
           <w:noProof/>
           <w:sz w:val="24"/>
           <w:szCs w:val="24"/>
-          <w:lang w:val="en-US"/>
         </w:rPr>
         <mc:AlternateContent>
           <mc:Choice Requires="wps">
             <w:drawing>
-              <wp:anchor distT="0" distB="0" distL="114300" distR="114300" simplePos="0" relativeHeight="251658240" behindDoc="0" locked="0" layoutInCell="1" allowOverlap="1" wp14:anchorId="0874CC3D" wp14:editId="03CBE7E0">
+              <wp:anchor distT="0" distB="0" distL="114300" distR="114300" simplePos="0" relativeHeight="251658240" behindDoc="0" locked="0" layoutInCell="1" allowOverlap="1">
                 <wp:simplePos x="0" y="0"/>
                 <wp:positionH relativeFrom="column">
                   <wp:posOffset>3890010</wp:posOffset>
@@ -1855,7 +1754,7 @@
               </wp:anchor>
             </w:drawing>
           </mc:Choice>
-          <mc:Fallback>
+          <mc:Fallback xmlns:mv="urn:schemas-microsoft-com:mac:vml" xmlns:mo="http://schemas.microsoft.com/office/mac/office/2008/main">
             <w:pict>
               <v:rect id="Rectangle 10" o:spid="_x0000_s1026" style="position:absolute;margin-left:306.3pt;margin-top:13.6pt;width:12pt;height:13.5pt;z-index:251658240;visibility:visible;mso-wrap-style:square;mso-width-percent:0;mso-height-percent:0;mso-wrap-distance-left:9pt;mso-wrap-distance-top:0;mso-wrap-distance-right:9pt;mso-wrap-distance-bottom:0;mso-position-horizontal:absolute;mso-position-horizontal-relative:text;mso-position-vertical:absolute;mso-position-vertical-relative:text;mso-width-percent:0;mso-height-percent:0;mso-width-relative:page;mso-height-relative:page;v-text-anchor:top" o:gfxdata="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"/>
             </w:pict>
@@ -1867,12 +1766,11 @@
           <w:noProof/>
           <w:sz w:val="24"/>
           <w:szCs w:val="24"/>
-          <w:lang w:val="en-US"/>
         </w:rPr>
         <mc:AlternateContent>
           <mc:Choice Requires="wps">
             <w:drawing>
-              <wp:anchor distT="0" distB="0" distL="114300" distR="114300" simplePos="0" relativeHeight="251656192" behindDoc="0" locked="0" layoutInCell="1" allowOverlap="1" wp14:anchorId="408B3A31" wp14:editId="38443E05">
+              <wp:anchor distT="0" distB="0" distL="114300" distR="114300" simplePos="0" relativeHeight="251656192" behindDoc="0" locked="0" layoutInCell="1" allowOverlap="1">
                 <wp:simplePos x="0" y="0"/>
                 <wp:positionH relativeFrom="column">
                   <wp:posOffset>1003935</wp:posOffset>
@@ -1928,7 +1826,7 @@
               </wp:anchor>
             </w:drawing>
           </mc:Choice>
-          <mc:Fallback>
+          <mc:Fallback xmlns:mv="urn:schemas-microsoft-com:mac:vml" xmlns:mo="http://schemas.microsoft.com/office/mac/office/2008/main">
             <w:pict>
               <v:rect id="Rectangle 8" o:spid="_x0000_s1026" style="position:absolute;margin-left:79.05pt;margin-top:1.6pt;width:11.65pt;height:9.75pt;z-index:251656192;visibility:visible;mso-wrap-style:square;mso-width-percent:0;mso-height-percent:0;mso-wrap-distance-left:9pt;mso-wrap-distance-top:0;mso-wrap-distance-right:9pt;mso-wrap-distance-bottom:0;mso-position-horizontal:absolute;mso-position-horizontal-relative:text;mso-position-vertical:absolute;mso-position-vertical-relative:text;mso-width-percent:0;mso-height-percent:0;mso-width-relative:page;mso-height-relative:page;v-text-anchor:top" o:gfxdata="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"/>
             </w:pict>
@@ -2086,7 +1984,7 @@
 </file>
 
 <file path=word/endnotes.xml><?xml version="1.0" encoding="utf-8"?>
-<w:endnotes xmlns:wpc="http://schemas.microsoft.com/office/word/2010/wordprocessingCanvas" xmlns:mo="http://schemas.microsoft.com/office/mac/office/2008/main" xmlns:mc="http://schemas.openxmlformats.org/markup-compatibility/2006" xmlns:mv="urn:schemas-microsoft-com:mac:vml" xmlns:o="urn:schemas-microsoft-com:office:office" xmlns:r="http://schemas.openxmlformats.org/officeDocument/2006/relationships" xmlns:m="http://schemas.openxmlformats.org/officeDocument/2006/math" xmlns:v="urn:schemas-microsoft-com:vml" xmlns:wp14="http://schemas.microsoft.com/office/word/2010/wordprocessingDrawing" xmlns:wp="http://schemas.openxmlformats.org/drawingml/2006/wordprocessingDrawing" xmlns:w10="urn:schemas-microsoft-com:office:word" xmlns:w="http://schemas.openxmlformats.org/wordprocessingml/2006/main" xmlns:w14="http://schemas.microsoft.com/office/word/2010/wordml" xmlns:wpg="http://schemas.microsoft.com/office/word/2010/wordprocessingGroup" xmlns:wpi="http://schemas.microsoft.com/office/word/2010/wordprocessingInk" xmlns:wne="http://schemas.microsoft.com/office/word/2006/wordml" xmlns:wps="http://schemas.microsoft.com/office/word/2010/wordprocessingShape" mc:Ignorable="w14 wp14">
+<w:endnotes xmlns:wpc="http://schemas.microsoft.com/office/word/2010/wordprocessingCanvas" xmlns:mc="http://schemas.openxmlformats.org/markup-compatibility/2006" xmlns:o="urn:schemas-microsoft-com:office:office" xmlns:r="http://schemas.openxmlformats.org/officeDocument/2006/relationships" xmlns:m="http://schemas.openxmlformats.org/officeDocument/2006/math" xmlns:v="urn:schemas-microsoft-com:vml" xmlns:wp14="http://schemas.microsoft.com/office/word/2010/wordprocessingDrawing" xmlns:wp="http://schemas.openxmlformats.org/drawingml/2006/wordprocessingDrawing" xmlns:w10="urn:schemas-microsoft-com:office:word" xmlns:w="http://schemas.openxmlformats.org/wordprocessingml/2006/main" xmlns:w14="http://schemas.microsoft.com/office/word/2010/wordml" xmlns:wpg="http://schemas.microsoft.com/office/word/2010/wordprocessingGroup" xmlns:wpi="http://schemas.microsoft.com/office/word/2010/wordprocessingInk" xmlns:wne="http://schemas.microsoft.com/office/word/2006/wordml" xmlns:wps="http://schemas.microsoft.com/office/word/2010/wordprocessingShape" mc:Ignorable="w14 wp14">
   <w:endnote w:type="separator" w:id="-1">
     <w:p>
       <w:r>
@@ -2105,7 +2003,7 @@
 </file>
 
 <file path=word/footer1.xml><?xml version="1.0" encoding="utf-8"?>
-<w:ftr xmlns:wpc="http://schemas.microsoft.com/office/word/2010/wordprocessingCanvas" xmlns:mo="http://schemas.microsoft.com/office/mac/office/2008/main" xmlns:mc="http://schemas.openxmlformats.org/markup-compatibility/2006" xmlns:mv="urn:schemas-microsoft-com:mac:vml" xmlns:o="urn:schemas-microsoft-com:office:office" xmlns:r="http://schemas.openxmlformats.org/officeDocument/2006/relationships" xmlns:m="http://schemas.openxmlformats.org/officeDocument/2006/math" xmlns:v="urn:schemas-microsoft-com:vml" xmlns:wp14="http://schemas.microsoft.com/office/word/2010/wordprocessingDrawing" xmlns:wp="http://schemas.openxmlformats.org/drawingml/2006/wordprocessingDrawing" xmlns:w10="urn:schemas-microsoft-com:office:word" xmlns:w="http://schemas.openxmlformats.org/wordprocessingml/2006/main" xmlns:w14="http://schemas.microsoft.com/office/word/2010/wordml" xmlns:wpg="http://schemas.microsoft.com/office/word/2010/wordprocessingGroup" xmlns:wpi="http://schemas.microsoft.com/office/word/2010/wordprocessingInk" xmlns:wne="http://schemas.microsoft.com/office/word/2006/wordml" xmlns:wps="http://schemas.microsoft.com/office/word/2010/wordprocessingShape" mc:Ignorable="w14 wp14">
+<w:ftr xmlns:wpc="http://schemas.microsoft.com/office/word/2010/wordprocessingCanvas" xmlns:mc="http://schemas.openxmlformats.org/markup-compatibility/2006" xmlns:o="urn:schemas-microsoft-com:office:office" xmlns:r="http://schemas.openxmlformats.org/officeDocument/2006/relationships" xmlns:m="http://schemas.openxmlformats.org/officeDocument/2006/math" xmlns:v="urn:schemas-microsoft-com:vml" xmlns:wp14="http://schemas.microsoft.com/office/word/2010/wordprocessingDrawing" xmlns:wp="http://schemas.openxmlformats.org/drawingml/2006/wordprocessingDrawing" xmlns:w10="urn:schemas-microsoft-com:office:word" xmlns:w="http://schemas.openxmlformats.org/wordprocessingml/2006/main" xmlns:w14="http://schemas.microsoft.com/office/word/2010/wordml" xmlns:wpg="http://schemas.microsoft.com/office/word/2010/wordprocessingGroup" xmlns:wpi="http://schemas.microsoft.com/office/word/2010/wordprocessingInk" xmlns:wne="http://schemas.microsoft.com/office/word/2006/wordml" xmlns:wps="http://schemas.microsoft.com/office/word/2010/wordprocessingShape" mc:Ignorable="w14 wp14">
   <w:p>
     <w:pPr>
       <w:pStyle w:val="a5"/>
@@ -2139,7 +2037,7 @@
         <w:noProof/>
         <w:lang w:val="en-US"/>
       </w:rPr>
-      <w:t>2</w:t>
+      <w:t>1</w:t>
     </w:r>
     <w:r>
       <w:rPr>
@@ -2173,7 +2071,7 @@
 </file>
 
 <file path=word/footnotes.xml><?xml version="1.0" encoding="utf-8"?>
-<w:footnotes xmlns:wpc="http://schemas.microsoft.com/office/word/2010/wordprocessingCanvas" xmlns:mo="http://schemas.microsoft.com/office/mac/office/2008/main" xmlns:mc="http://schemas.openxmlformats.org/markup-compatibility/2006" xmlns:mv="urn:schemas-microsoft-com:mac:vml" xmlns:o="urn:schemas-microsoft-com:office:office" xmlns:r="http://schemas.openxmlformats.org/officeDocument/2006/relationships" xmlns:m="http://schemas.openxmlformats.org/officeDocument/2006/math" xmlns:v="urn:schemas-microsoft-com:vml" xmlns:wp14="http://schemas.microsoft.com/office/word/2010/wordprocessingDrawing" xmlns:wp="http://schemas.openxmlformats.org/drawingml/2006/wordprocessingDrawing" xmlns:w10="urn:schemas-microsoft-com:office:word" xmlns:w="http://schemas.openxmlformats.org/wordprocessingml/2006/main" xmlns:w14="http://schemas.microsoft.com/office/word/2010/wordml" xmlns:wpg="http://schemas.microsoft.com/office/word/2010/wordprocessingGroup" xmlns:wpi="http://schemas.microsoft.com/office/word/2010/wordprocessingInk" xmlns:wne="http://schemas.microsoft.com/office/word/2006/wordml" xmlns:wps="http://schemas.microsoft.com/office/word/2010/wordprocessingShape" mc:Ignorable="w14 wp14">
+<w:footnotes xmlns:wpc="http://schemas.microsoft.com/office/word/2010/wordprocessingCanvas" xmlns:mc="http://schemas.openxmlformats.org/markup-compatibility/2006" xmlns:o="urn:schemas-microsoft-com:office:office" xmlns:r="http://schemas.openxmlformats.org/officeDocument/2006/relationships" xmlns:m="http://schemas.openxmlformats.org/officeDocument/2006/math" xmlns:v="urn:schemas-microsoft-com:vml" xmlns:wp14="http://schemas.microsoft.com/office/word/2010/wordprocessingDrawing" xmlns:wp="http://schemas.openxmlformats.org/drawingml/2006/wordprocessingDrawing" xmlns:w10="urn:schemas-microsoft-com:office:word" xmlns:w="http://schemas.openxmlformats.org/wordprocessingml/2006/main" xmlns:w14="http://schemas.microsoft.com/office/word/2010/wordml" xmlns:wpg="http://schemas.microsoft.com/office/word/2010/wordprocessingGroup" xmlns:wpi="http://schemas.microsoft.com/office/word/2010/wordprocessingInk" xmlns:wne="http://schemas.microsoft.com/office/word/2006/wordml" xmlns:wps="http://schemas.microsoft.com/office/word/2010/wordprocessingShape" mc:Ignorable="w14 wp14">
   <w:footnote w:type="separator" w:id="-1">
     <w:p>
       <w:r>
@@ -2192,7 +2090,7 @@
 </file>
 
 <file path=word/numbering.xml><?xml version="1.0" encoding="utf-8"?>
-<w:numbering xmlns:wpc="http://schemas.microsoft.com/office/word/2010/wordprocessingCanvas" xmlns:mo="http://schemas.microsoft.com/office/mac/office/2008/main" xmlns:mc="http://schemas.openxmlformats.org/markup-compatibility/2006" xmlns:mv="urn:schemas-microsoft-com:mac:vml" xmlns:o="urn:schemas-microsoft-com:office:office" xmlns:r="http://schemas.openxmlformats.org/officeDocument/2006/relationships" xmlns:m="http://schemas.openxmlformats.org/officeDocument/2006/math" xmlns:v="urn:schemas-microsoft-com:vml" xmlns:wp14="http://schemas.microsoft.com/office/word/2010/wordprocessingDrawing" xmlns:wp="http://schemas.openxmlformats.org/drawingml/2006/wordprocessingDrawing" xmlns:w10="urn:schemas-microsoft-com:office:word" xmlns:w="http://schemas.openxmlformats.org/wordprocessingml/2006/main" xmlns:w14="http://schemas.microsoft.com/office/word/2010/wordml" xmlns:wpg="http://schemas.microsoft.com/office/word/2010/wordprocessingGroup" xmlns:wpi="http://schemas.microsoft.com/office/word/2010/wordprocessingInk" xmlns:wne="http://schemas.microsoft.com/office/word/2006/wordml" xmlns:wps="http://schemas.microsoft.com/office/word/2010/wordprocessingShape" mc:Ignorable="w14 wp14">
+<w:numbering xmlns:wpc="http://schemas.microsoft.com/office/word/2010/wordprocessingCanvas" xmlns:mc="http://schemas.openxmlformats.org/markup-compatibility/2006" xmlns:o="urn:schemas-microsoft-com:office:office" xmlns:r="http://schemas.openxmlformats.org/officeDocument/2006/relationships" xmlns:m="http://schemas.openxmlformats.org/officeDocument/2006/math" xmlns:v="urn:schemas-microsoft-com:vml" xmlns:wp14="http://schemas.microsoft.com/office/word/2010/wordprocessingDrawing" xmlns:wp="http://schemas.openxmlformats.org/drawingml/2006/wordprocessingDrawing" xmlns:w10="urn:schemas-microsoft-com:office:word" xmlns:w="http://schemas.openxmlformats.org/wordprocessingml/2006/main" xmlns:w14="http://schemas.microsoft.com/office/word/2010/wordml" xmlns:wpg="http://schemas.microsoft.com/office/word/2010/wordprocessingGroup" xmlns:wpi="http://schemas.microsoft.com/office/word/2010/wordprocessingInk" xmlns:wne="http://schemas.microsoft.com/office/word/2006/wordml" xmlns:wps="http://schemas.microsoft.com/office/word/2010/wordprocessingShape" mc:Ignorable="w14 wp14">
   <w:abstractNum w:abstractNumId="0">
     <w:nsid w:val="33F043AF"/>
     <w:multiLevelType w:val="hybridMultilevel"/>
@@ -2322,7 +2220,7 @@
     </w:rPrDefault>
     <w:pPrDefault/>
   </w:docDefaults>
-  <w:latentStyles w:defLockedState="0" w:defUIPriority="99" w:defSemiHidden="1" w:defUnhideWhenUsed="1" w:defQFormat="0" w:count="276">
+  <w:latentStyles w:defLockedState="0" w:defUIPriority="99" w:defSemiHidden="1" w:defUnhideWhenUsed="1" w:defQFormat="0" w:count="267">
     <w:lsdException w:name="Normal" w:semiHidden="0" w:uiPriority="0" w:unhideWhenUsed="0" w:qFormat="1"/>
     <w:lsdException w:name="heading 1" w:semiHidden="0" w:uiPriority="9" w:unhideWhenUsed="0" w:qFormat="1"/>
     <w:lsdException w:name="heading 2" w:uiPriority="9" w:qFormat="1"/>
@@ -2598,7 +2496,7 @@
 </file>
 
 <file path=word/stylesWithEffects.xml><?xml version="1.0" encoding="utf-8"?>
-<w:styles xmlns:wpc="http://schemas.microsoft.com/office/word/2010/wordprocessingCanvas" xmlns:mo="http://schemas.microsoft.com/office/mac/office/2008/main" xmlns:mc="http://schemas.openxmlformats.org/markup-compatibility/2006" xmlns:mv="urn:schemas-microsoft-com:mac:vml" xmlns:o="urn:schemas-microsoft-com:office:office" xmlns:r="http://schemas.openxmlformats.org/officeDocument/2006/relationships" xmlns:m="http://schemas.openxmlformats.org/officeDocument/2006/math" xmlns:v="urn:schemas-microsoft-com:vml" xmlns:wp14="http://schemas.microsoft.com/office/word/2010/wordprocessingDrawing" xmlns:wp="http://schemas.openxmlformats.org/drawingml/2006/wordprocessingDrawing" xmlns:w10="urn:schemas-microsoft-com:office:word" xmlns:w="http://schemas.openxmlformats.org/wordprocessingml/2006/main" xmlns:w14="http://schemas.microsoft.com/office/word/2010/wordml" xmlns:wpg="http://schemas.microsoft.com/office/word/2010/wordprocessingGroup" xmlns:wpi="http://schemas.microsoft.com/office/word/2010/wordprocessingInk" xmlns:wne="http://schemas.microsoft.com/office/word/2006/wordml" xmlns:wps="http://schemas.microsoft.com/office/word/2010/wordprocessingShape" mc:Ignorable="w14 wp14">
+<w:styles xmlns:wpc="http://schemas.microsoft.com/office/word/2010/wordprocessingCanvas" xmlns:mc="http://schemas.openxmlformats.org/markup-compatibility/2006" xmlns:o="urn:schemas-microsoft-com:office:office" xmlns:r="http://schemas.openxmlformats.org/officeDocument/2006/relationships" xmlns:m="http://schemas.openxmlformats.org/officeDocument/2006/math" xmlns:v="urn:schemas-microsoft-com:vml" xmlns:wp14="http://schemas.microsoft.com/office/word/2010/wordprocessingDrawing" xmlns:wp="http://schemas.openxmlformats.org/drawingml/2006/wordprocessingDrawing" xmlns:w10="urn:schemas-microsoft-com:office:word" xmlns:w="http://schemas.openxmlformats.org/wordprocessingml/2006/main" xmlns:w14="http://schemas.microsoft.com/office/word/2010/wordml" xmlns:wpg="http://schemas.microsoft.com/office/word/2010/wordprocessingGroup" xmlns:wpi="http://schemas.microsoft.com/office/word/2010/wordprocessingInk" xmlns:wne="http://schemas.microsoft.com/office/word/2006/wordml" xmlns:wps="http://schemas.microsoft.com/office/word/2010/wordprocessingShape" mc:Ignorable="w14 wp14">
   <w:docDefaults>
     <w:rPrDefault>
       <w:rPr>
@@ -2608,7 +2506,7 @@
     </w:rPrDefault>
     <w:pPrDefault/>
   </w:docDefaults>
-  <w:latentStyles w:defLockedState="0" w:defUIPriority="99" w:defSemiHidden="1" w:defUnhideWhenUsed="1" w:defQFormat="0" w:count="276">
+  <w:latentStyles w:defLockedState="0" w:defUIPriority="99" w:defSemiHidden="1" w:defUnhideWhenUsed="1" w:defQFormat="0" w:count="267">
     <w:lsdException w:name="Normal" w:semiHidden="0" w:uiPriority="0" w:unhideWhenUsed="0" w:qFormat="1"/>
     <w:lsdException w:name="heading 1" w:semiHidden="0" w:uiPriority="9" w:unhideWhenUsed="0" w:qFormat="1"/>
     <w:lsdException w:name="heading 2" w:uiPriority="9" w:qFormat="1"/>
@@ -3171,7 +3069,7 @@
 </file>
 
 <file path=customXml/itemProps1.xml><?xml version="1.0" encoding="utf-8"?>
-<ds:datastoreItem xmlns:ds="http://schemas.openxmlformats.org/officeDocument/2006/customXml" ds:itemID="{A6364010-3FDF-ED49-8EE1-511BE5B012BE}">
+<ds:datastoreItem xmlns:ds="http://schemas.openxmlformats.org/officeDocument/2006/customXml" ds:itemID="{1D4FA642-853E-44C4-8607-DD0945EC6A82}">
   <ds:schemaRefs>
     <ds:schemaRef ds:uri="http://schemas.openxmlformats.org/officeDocument/2006/bibliography"/>
   </ds:schemaRefs>

</xml_diff>